<commit_message>
update Schedule and Project Info
</commit_message>
<xml_diff>
--- a/The Tree.docx
+++ b/The Tree.docx
@@ -1,6 +1,6 @@
 
 <file path=word/document.xml><?xml version="1.0" encoding="utf-8"?>
-<w:document xmlns:wpc="http://schemas.microsoft.com/office/word/2010/wordprocessingCanvas" xmlns:cx="http://schemas.microsoft.com/office/drawing/2014/chartex" xmlns:cx1="http://schemas.microsoft.com/office/drawing/2015/9/8/chartex" xmlns:cx2="http://schemas.microsoft.com/office/drawing/2015/10/21/chartex" xmlns:cx3="http://schemas.microsoft.com/office/drawing/2016/5/9/chartex" xmlns:cx4="http://schemas.microsoft.com/office/drawing/2016/5/10/chartex" xmlns:cx5="http://schemas.microsoft.com/office/drawing/2016/5/11/chartex" xmlns:cx6="http://schemas.microsoft.com/office/drawing/2016/5/12/chartex" xmlns:cx7="http://schemas.microsoft.com/office/drawing/2016/5/13/chartex" xmlns:cx8="http://schemas.microsoft.com/office/drawing/2016/5/14/chartex" xmlns:mc="http://schemas.openxmlformats.org/markup-compatibility/2006" xmlns:aink="http://schemas.microsoft.com/office/drawing/2016/ink" xmlns:am3d="http://schemas.microsoft.com/office/drawing/2017/model3d" xmlns:o="urn:schemas-microsoft-com:office:office" xmlns:r="http://schemas.openxmlformats.org/officeDocument/2006/relationships" xmlns:m="http://schemas.openxmlformats.org/officeDocument/2006/math" xmlns:v="urn:schemas-microsoft-com:vml" xmlns:wp14="http://schemas.microsoft.com/office/word/2010/wordprocessingDrawing" xmlns:wp="http://schemas.openxmlformats.org/drawingml/2006/wordprocessingDrawing" xmlns:w10="urn:schemas-microsoft-com:office:word" xmlns:w="http://schemas.openxmlformats.org/wordprocessingml/2006/main" xmlns:w14="http://schemas.microsoft.com/office/word/2010/wordml" xmlns:w15="http://schemas.microsoft.com/office/word/2012/wordml" xmlns:w16cid="http://schemas.microsoft.com/office/word/2016/wordml/cid" xmlns:w16se="http://schemas.microsoft.com/office/word/2015/wordml/symex" xmlns:wpg="http://schemas.microsoft.com/office/word/2010/wordprocessingGroup" xmlns:wpi="http://schemas.microsoft.com/office/word/2010/wordprocessingInk" xmlns:wne="http://schemas.microsoft.com/office/word/2006/wordml" xmlns:wps="http://schemas.microsoft.com/office/word/2010/wordprocessingShape" mc:Ignorable="w14 w15 w16se w16cid wp14">
+<w:document xmlns:wpc="http://schemas.microsoft.com/office/word/2010/wordprocessingCanvas" xmlns:cx="http://schemas.microsoft.com/office/drawing/2014/chartex" xmlns:cx1="http://schemas.microsoft.com/office/drawing/2015/9/8/chartex" xmlns:cx2="http://schemas.microsoft.com/office/drawing/2015/10/21/chartex" xmlns:cx3="http://schemas.microsoft.com/office/drawing/2016/5/9/chartex" xmlns:cx4="http://schemas.microsoft.com/office/drawing/2016/5/10/chartex" xmlns:cx5="http://schemas.microsoft.com/office/drawing/2016/5/11/chartex" xmlns:cx6="http://schemas.microsoft.com/office/drawing/2016/5/12/chartex" xmlns:cx7="http://schemas.microsoft.com/office/drawing/2016/5/13/chartex" xmlns:cx8="http://schemas.microsoft.com/office/drawing/2016/5/14/chartex" xmlns:mc="http://schemas.openxmlformats.org/markup-compatibility/2006" xmlns:aink="http://schemas.microsoft.com/office/drawing/2016/ink" xmlns:am3d="http://schemas.microsoft.com/office/drawing/2017/model3d" xmlns:o="urn:schemas-microsoft-com:office:office" xmlns:r="http://schemas.openxmlformats.org/officeDocument/2006/relationships" xmlns:m="http://schemas.openxmlformats.org/officeDocument/2006/math" xmlns:v="urn:schemas-microsoft-com:vml" xmlns:wp14="http://schemas.microsoft.com/office/word/2010/wordprocessingDrawing" xmlns:wp="http://schemas.openxmlformats.org/drawingml/2006/wordprocessingDrawing" xmlns:w10="urn:schemas-microsoft-com:office:word" xmlns:w="http://schemas.openxmlformats.org/wordprocessingml/2006/main" xmlns:w14="http://schemas.microsoft.com/office/word/2010/wordml" xmlns:w15="http://schemas.microsoft.com/office/word/2012/wordml" xmlns:w16cex="http://schemas.microsoft.com/office/word/2018/wordml/cex" xmlns:w16cid="http://schemas.microsoft.com/office/word/2016/wordml/cid" xmlns:w16="http://schemas.microsoft.com/office/word/2018/wordml" xmlns:w16se="http://schemas.microsoft.com/office/word/2015/wordml/symex" xmlns:wpg="http://schemas.microsoft.com/office/word/2010/wordprocessingGroup" xmlns:wpi="http://schemas.microsoft.com/office/word/2010/wordprocessingInk" xmlns:wne="http://schemas.microsoft.com/office/word/2006/wordml" xmlns:wps="http://schemas.microsoft.com/office/word/2010/wordprocessingShape" mc:Ignorable="w14 w15 w16se w16cid w16 w16cex wp14">
   <w:body>
     <w:p>
       <w:r>
@@ -20,22 +20,12 @@
       </w:r>
     </w:p>
     <w:p>
-      <w:proofErr w:type="spellStart"/>
-      <w:proofErr w:type="gramStart"/>
       <w:r>
         <w:rPr>
           <w:rFonts w:hint="eastAsia"/>
         </w:rPr>
-        <w:t>팀명</w:t>
-      </w:r>
-      <w:proofErr w:type="spellEnd"/>
-      <w:r>
-        <w:rPr>
-          <w:rFonts w:hint="eastAsia"/>
-        </w:rPr>
-        <w:t xml:space="preserve"> :</w:t>
-      </w:r>
-      <w:proofErr w:type="gramEnd"/>
+        <w:t>팀명 :</w:t>
+      </w:r>
       <w:r>
         <w:t xml:space="preserve"> </w:t>
       </w:r>
@@ -272,10 +262,13 @@
         <w:autoSpaceDN/>
       </w:pPr>
       <w:r>
+        <w:t>7</w:t>
+      </w:r>
+      <w:r>
         <w:rPr>
           <w:rFonts w:hint="eastAsia"/>
         </w:rPr>
-        <w:t>8.</w:t>
+        <w:t>.</w:t>
       </w:r>
       <w:r>
         <w:t xml:space="preserve"> </w:t>
@@ -285,56 +278,6 @@
           <w:rFonts w:hint="eastAsia"/>
         </w:rPr>
         <w:t>플로우 차트</w:t>
-      </w:r>
-    </w:p>
-    <w:p>
-      <w:pPr>
-        <w:widowControl/>
-        <w:wordWrap/>
-        <w:autoSpaceDE/>
-        <w:autoSpaceDN/>
-        <w:ind w:firstLineChars="100" w:firstLine="200"/>
-        <w:rPr>
-          <w:rFonts w:hint="eastAsia"/>
-        </w:rPr>
-      </w:pPr>
-      <w:r>
-        <w:rPr>
-          <w:rFonts w:hint="eastAsia"/>
-        </w:rPr>
-        <w:t>1)</w:t>
-      </w:r>
-      <w:r>
-        <w:t xml:space="preserve"> </w:t>
-      </w:r>
-      <w:r>
-        <w:rPr>
-          <w:rFonts w:hint="eastAsia"/>
-        </w:rPr>
-        <w:t>씬 구성</w:t>
-      </w:r>
-    </w:p>
-    <w:p>
-      <w:pPr>
-        <w:widowControl/>
-        <w:wordWrap/>
-        <w:autoSpaceDE/>
-        <w:autoSpaceDN/>
-      </w:pPr>
-      <w:r>
-        <w:rPr>
-          <w:rFonts w:hint="eastAsia"/>
-        </w:rPr>
-        <w:t>9.</w:t>
-      </w:r>
-      <w:r>
-        <w:t xml:space="preserve"> </w:t>
-      </w:r>
-      <w:r>
-        <w:rPr>
-          <w:rFonts w:hint="eastAsia"/>
-        </w:rPr>
-        <w:t>상세 기획</w:t>
       </w:r>
     </w:p>
     <w:p>
@@ -358,7 +301,33 @@
         <w:rPr>
           <w:rFonts w:hint="eastAsia"/>
         </w:rPr>
-        <w:t>세계관</w:t>
+        <w:t>씬 구성</w:t>
+      </w:r>
+    </w:p>
+    <w:p>
+      <w:pPr>
+        <w:widowControl/>
+        <w:wordWrap/>
+        <w:autoSpaceDE/>
+        <w:autoSpaceDN/>
+      </w:pPr>
+      <w:r>
+        <w:t>8</w:t>
+      </w:r>
+      <w:r>
+        <w:rPr>
+          <w:rFonts w:hint="eastAsia"/>
+        </w:rPr>
+        <w:t>.</w:t>
+      </w:r>
+      <w:r>
+        <w:t xml:space="preserve"> </w:t>
+      </w:r>
+      <w:r>
+        <w:rPr>
+          <w:rFonts w:hint="eastAsia"/>
+        </w:rPr>
+        <w:t>상세 기획</w:t>
       </w:r>
     </w:p>
     <w:p>
@@ -373,7 +342,7 @@
         <w:rPr>
           <w:rFonts w:hint="eastAsia"/>
         </w:rPr>
-        <w:t>2)</w:t>
+        <w:t>1)</w:t>
       </w:r>
       <w:r>
         <w:t xml:space="preserve"> </w:t>
@@ -382,7 +351,7 @@
         <w:rPr>
           <w:rFonts w:hint="eastAsia"/>
         </w:rPr>
-        <w:t>기본 설정</w:t>
+        <w:t>세계관</w:t>
       </w:r>
     </w:p>
     <w:p>
@@ -397,7 +366,7 @@
         <w:rPr>
           <w:rFonts w:hint="eastAsia"/>
         </w:rPr>
-        <w:t>3)</w:t>
+        <w:t>2)</w:t>
       </w:r>
       <w:r>
         <w:t xml:space="preserve"> </w:t>
@@ -406,7 +375,7 @@
         <w:rPr>
           <w:rFonts w:hint="eastAsia"/>
         </w:rPr>
-        <w:t>플레이 방식</w:t>
+        <w:t>레벨 구성</w:t>
       </w:r>
     </w:p>
     <w:p>
@@ -417,10 +386,13 @@
         <w:autoSpaceDN/>
       </w:pPr>
       <w:r>
+        <w:t>9</w:t>
+      </w:r>
+      <w:r>
         <w:rPr>
           <w:rFonts w:hint="eastAsia"/>
         </w:rPr>
-        <w:t>10.</w:t>
+        <w:t>.</w:t>
       </w:r>
       <w:r>
         <w:t xml:space="preserve"> </w:t>
@@ -443,7 +415,16 @@
         <w:rPr>
           <w:rFonts w:hint="eastAsia"/>
         </w:rPr>
-        <w:t>11.</w:t>
+        <w:t>1</w:t>
+      </w:r>
+      <w:r>
+        <w:t>0</w:t>
+      </w:r>
+      <w:r>
+        <w:rPr>
+          <w:rFonts w:hint="eastAsia"/>
+        </w:rPr>
+        <w:t>.</w:t>
       </w:r>
       <w:r>
         <w:t xml:space="preserve"> </w:t>
@@ -506,9 +487,6 @@
               <w:wordWrap/>
               <w:autoSpaceDE/>
               <w:autoSpaceDN/>
-              <w:rPr>
-                <w:rFonts w:hint="eastAsia"/>
-              </w:rPr>
             </w:pPr>
             <w:r>
               <w:rPr>
@@ -610,9 +588,6 @@
               <w:autoSpaceDE/>
               <w:autoSpaceDN/>
               <w:spacing w:line="259" w:lineRule="auto"/>
-              <w:rPr>
-                <w:rFonts w:hint="eastAsia"/>
-              </w:rPr>
             </w:pPr>
             <w:r>
               <w:t xml:space="preserve"> </w:t>
@@ -649,9 +624,6 @@
               <w:wordWrap/>
               <w:autoSpaceDE/>
               <w:autoSpaceDN/>
-              <w:rPr>
-                <w:rFonts w:hint="eastAsia"/>
-              </w:rPr>
             </w:pPr>
             <w:r>
               <w:rPr>
@@ -734,9 +706,6 @@
               <w:autoSpaceDE/>
               <w:autoSpaceDN/>
               <w:spacing w:line="259" w:lineRule="auto"/>
-              <w:rPr>
-                <w:rFonts w:hint="eastAsia"/>
-              </w:rPr>
             </w:pPr>
             <w:r>
               <w:rPr>
@@ -797,9 +766,6 @@
               <w:wordWrap/>
               <w:autoSpaceDE/>
               <w:autoSpaceDN/>
-              <w:rPr>
-                <w:rFonts w:hint="eastAsia"/>
-              </w:rPr>
             </w:pPr>
             <w:r>
               <w:rPr>
@@ -849,9 +815,6 @@
               <w:autoSpaceDE/>
               <w:autoSpaceDN/>
               <w:spacing w:line="259" w:lineRule="auto"/>
-              <w:rPr>
-                <w:rFonts w:hint="eastAsia"/>
-              </w:rPr>
             </w:pPr>
             <w:r>
               <w:rPr>
@@ -909,9 +872,6 @@
               <w:wordWrap/>
               <w:autoSpaceDE/>
               <w:autoSpaceDN/>
-              <w:rPr>
-                <w:rFonts w:hint="eastAsia"/>
-              </w:rPr>
             </w:pPr>
             <w:r>
               <w:rPr>
@@ -970,16 +930,13 @@
               <w:autoSpaceDE/>
               <w:autoSpaceDN/>
               <w:jc w:val="center"/>
-              <w:rPr>
-                <w:rFonts w:hint="eastAsia"/>
-              </w:rPr>
             </w:pPr>
             <w:r>
               <w:rPr>
                 <w:noProof/>
               </w:rPr>
               <w:drawing>
-                <wp:inline distT="0" distB="0" distL="0" distR="0" wp14:anchorId="36108479" wp14:editId="2A6BF64F">
+                <wp:inline distT="0" distB="0" distL="0" distR="0" wp14:anchorId="4DDC9541" wp14:editId="2256C4D1">
                   <wp:extent cx="2346987" cy="3476625"/>
                   <wp:effectExtent l="0" t="0" r="0" b="0"/>
                   <wp:docPr id="1" name="그림 1"/>
@@ -994,7 +951,7 @@
                           <pic:cNvPicPr/>
                         </pic:nvPicPr>
                         <pic:blipFill rotWithShape="1">
-                          <a:blip r:embed="rId5"/>
+                          <a:blip r:embed="rId7"/>
                           <a:srcRect t="9528" b="18413"/>
                           <a:stretch/>
                         </pic:blipFill>
@@ -1103,22 +1060,12 @@
             <w:r>
               <w:t xml:space="preserve"> </w:t>
             </w:r>
-            <w:proofErr w:type="spellStart"/>
-            <w:proofErr w:type="gramStart"/>
-            <w:r>
-              <w:rPr>
-                <w:rFonts w:hint="eastAsia"/>
-              </w:rPr>
-              <w:t>Co.,Ltd</w:t>
-            </w:r>
-            <w:proofErr w:type="spellEnd"/>
-            <w:r>
-              <w:rPr>
-                <w:rFonts w:hint="eastAsia"/>
-              </w:rPr>
-              <w:t>.</w:t>
-            </w:r>
-            <w:proofErr w:type="gramEnd"/>
+            <w:r>
+              <w:rPr>
+                <w:rFonts w:hint="eastAsia"/>
+              </w:rPr>
+              <w:t>Co.,Ltd.</w:t>
+            </w:r>
           </w:p>
           <w:p>
             <w:pPr>
@@ -1146,19 +1093,11 @@
             <w:r>
               <w:t xml:space="preserve"> </w:t>
             </w:r>
-            <w:proofErr w:type="spellStart"/>
-            <w:r>
-              <w:rPr>
-                <w:rFonts w:hint="eastAsia"/>
-              </w:rPr>
-              <w:t>탭하여</w:t>
-            </w:r>
-            <w:proofErr w:type="spellEnd"/>
-            <w:r>
-              <w:rPr>
-                <w:rFonts w:hint="eastAsia"/>
-              </w:rPr>
-              <w:t xml:space="preserve"> 하트를 모아 오아시스의 레벨을 올리세요.</w:t>
+            <w:r>
+              <w:rPr>
+                <w:rFonts w:hint="eastAsia"/>
+              </w:rPr>
+              <w:t>탭하여 하트를 모아 오아시스의 레벨을 올리세요.</w:t>
             </w:r>
             <w:r>
               <w:t xml:space="preserve"> </w:t>
@@ -1213,9 +1152,6 @@
               <w:autoSpaceDE/>
               <w:autoSpaceDN/>
               <w:spacing w:line="259" w:lineRule="auto"/>
-              <w:rPr>
-                <w:rFonts w:hint="eastAsia"/>
-              </w:rPr>
             </w:pPr>
             <w:r>
               <w:rPr>
@@ -1303,7 +1239,7 @@
               </w:rPr>
               <w:lastRenderedPageBreak/>
               <w:drawing>
-                <wp:inline distT="0" distB="0" distL="0" distR="0" wp14:anchorId="1762F8CA" wp14:editId="5DCE6968">
+                <wp:inline distT="0" distB="0" distL="0" distR="0" wp14:anchorId="75C95679" wp14:editId="480743E9">
                   <wp:extent cx="2470854" cy="3543300"/>
                   <wp:effectExtent l="0" t="0" r="5715" b="0"/>
                   <wp:docPr id="2" name="그림 2"/>
@@ -1318,7 +1254,7 @@
                           <pic:cNvPicPr/>
                         </pic:nvPicPr>
                         <pic:blipFill rotWithShape="1">
-                          <a:blip r:embed="rId6"/>
+                          <a:blip r:embed="rId8"/>
                           <a:srcRect t="10295" b="19946"/>
                           <a:stretch/>
                         </pic:blipFill>
@@ -1441,44 +1377,16 @@
               <w:rPr>
                 <w:rFonts w:hint="eastAsia"/>
               </w:rPr>
-              <w:t xml:space="preserve">성장 수집형 캐주얼 PRG와 </w:t>
-            </w:r>
-            <w:proofErr w:type="spellStart"/>
-            <w:r>
-              <w:rPr>
-                <w:rFonts w:hint="eastAsia"/>
-              </w:rPr>
-              <w:t>세계수</w:t>
-            </w:r>
-            <w:proofErr w:type="spellEnd"/>
-            <w:r>
-              <w:rPr>
-                <w:rFonts w:hint="eastAsia"/>
-              </w:rPr>
-              <w:t xml:space="preserve"> 키우기를 한꺼번에.</w:t>
-            </w:r>
-            <w:r>
-              <w:t xml:space="preserve"> </w:t>
-            </w:r>
-            <w:r>
-              <w:rPr>
-                <w:rFonts w:hint="eastAsia"/>
-              </w:rPr>
-              <w:t xml:space="preserve">이제까지 보지 못했던 독특한 스타일의 </w:t>
-            </w:r>
-            <w:proofErr w:type="spellStart"/>
-            <w:r>
-              <w:rPr>
-                <w:rFonts w:hint="eastAsia"/>
-              </w:rPr>
-              <w:t>인디</w:t>
-            </w:r>
-            <w:proofErr w:type="spellEnd"/>
-            <w:r>
-              <w:rPr>
-                <w:rFonts w:hint="eastAsia"/>
-              </w:rPr>
-              <w:t xml:space="preserve"> 게임. 정기를 모아 세계수를 키워 마력을 회복하세요.</w:t>
+              <w:t>성장 수집형 캐주얼 PRG와 세계수 키우기를 한꺼번에.</w:t>
+            </w:r>
+            <w:r>
+              <w:t xml:space="preserve"> </w:t>
+            </w:r>
+            <w:r>
+              <w:rPr>
+                <w:rFonts w:hint="eastAsia"/>
+              </w:rPr>
+              <w:t>이제까지 보지 못했던 독특한 스타일의 인디 게임. 정기를 모아 세계수를 키워 마력을 회복하세요.</w:t>
             </w:r>
             <w:r>
               <w:t xml:space="preserve"> </w:t>
@@ -1527,9 +1435,6 @@
               <w:autoSpaceDE/>
               <w:autoSpaceDN/>
               <w:spacing w:line="259" w:lineRule="auto"/>
-              <w:rPr>
-                <w:rFonts w:hint="eastAsia"/>
-              </w:rPr>
             </w:pPr>
             <w:r>
               <w:rPr>
@@ -1605,9 +1510,6 @@
               <w:wordWrap/>
               <w:autoSpaceDE/>
               <w:autoSpaceDN/>
-              <w:rPr>
-                <w:rFonts w:hint="eastAsia"/>
-              </w:rPr>
             </w:pPr>
             <w:r>
               <w:rPr>
@@ -1703,14 +1605,12 @@
               </w:rPr>
               <w:t xml:space="preserve">• </w:t>
             </w:r>
-            <w:proofErr w:type="gramStart"/>
             <w:r>
               <w:rPr>
                 <w:rFonts w:asciiTheme="minorEastAsia" w:hAnsiTheme="minorEastAsia" w:hint="eastAsia"/>
               </w:rPr>
               <w:t>개발 :</w:t>
             </w:r>
-            <w:proofErr w:type="gramEnd"/>
             <w:r>
               <w:rPr>
                 <w:rFonts w:asciiTheme="minorEastAsia" w:hAnsiTheme="minorEastAsia"/>
@@ -1777,14 +1677,12 @@
               </w:rPr>
               <w:t xml:space="preserve">• </w:t>
             </w:r>
-            <w:proofErr w:type="gramStart"/>
             <w:r>
               <w:rPr>
                 <w:rFonts w:asciiTheme="minorEastAsia" w:hAnsiTheme="minorEastAsia" w:hint="eastAsia"/>
               </w:rPr>
               <w:t>플랫폼 :</w:t>
             </w:r>
-            <w:proofErr w:type="gramEnd"/>
             <w:r>
               <w:rPr>
                 <w:rFonts w:asciiTheme="minorEastAsia" w:hAnsiTheme="minorEastAsia"/>
@@ -1806,41 +1704,75 @@
               <w:autoSpaceDN/>
               <w:spacing w:line="360" w:lineRule="auto"/>
               <w:rPr>
+                <w:rFonts w:asciiTheme="minorEastAsia" w:hAnsiTheme="minorEastAsia" w:hint="eastAsia"/>
+              </w:rPr>
+            </w:pPr>
+            <w:r>
+              <w:rPr>
                 <w:rFonts w:asciiTheme="minorEastAsia" w:hAnsiTheme="minorEastAsia"/>
               </w:rPr>
-            </w:pPr>
+              <w:t xml:space="preserve">• </w:t>
+            </w:r>
+            <w:r>
+              <w:rPr>
+                <w:rFonts w:asciiTheme="minorEastAsia" w:hAnsiTheme="minorEastAsia" w:hint="eastAsia"/>
+              </w:rPr>
+              <w:t>서버 유무 :</w:t>
+            </w:r>
             <w:r>
               <w:rPr>
                 <w:rFonts w:asciiTheme="minorEastAsia" w:hAnsiTheme="minorEastAsia"/>
               </w:rPr>
+              <w:t xml:space="preserve"> </w:t>
+            </w:r>
+            <w:r>
+              <w:rPr>
+                <w:rFonts w:asciiTheme="minorEastAsia" w:hAnsiTheme="minorEastAsia"/>
+              </w:rPr>
+              <w:t>P</w:t>
+            </w:r>
+            <w:r>
+              <w:rPr>
+                <w:rFonts w:asciiTheme="minorEastAsia" w:hAnsiTheme="minorEastAsia"/>
+              </w:rPr>
+              <w:t>layFab</w:t>
+            </w:r>
+          </w:p>
+          <w:p>
+            <w:pPr>
+              <w:widowControl/>
+              <w:wordWrap/>
+              <w:autoSpaceDE/>
+              <w:autoSpaceDN/>
+              <w:spacing w:line="360" w:lineRule="auto"/>
+              <w:rPr>
+                <w:rFonts w:asciiTheme="minorEastAsia" w:hAnsiTheme="minorEastAsia"/>
+              </w:rPr>
+            </w:pPr>
+            <w:r>
+              <w:rPr>
+                <w:rFonts w:asciiTheme="minorEastAsia" w:hAnsiTheme="minorEastAsia"/>
+              </w:rPr>
               <w:t xml:space="preserve">• </w:t>
             </w:r>
             <w:r>
               <w:rPr>
                 <w:rFonts w:asciiTheme="minorEastAsia" w:hAnsiTheme="minorEastAsia" w:hint="eastAsia"/>
               </w:rPr>
-              <w:t xml:space="preserve">서버 </w:t>
-            </w:r>
-            <w:proofErr w:type="gramStart"/>
+              <w:t>최소 사양</w:t>
+            </w:r>
             <w:r>
               <w:rPr>
                 <w:rFonts w:asciiTheme="minorEastAsia" w:hAnsiTheme="minorEastAsia" w:hint="eastAsia"/>
               </w:rPr>
-              <w:t>유무 :</w:t>
-            </w:r>
-            <w:proofErr w:type="gramEnd"/>
+              <w:t>:</w:t>
+            </w:r>
             <w:r>
               <w:rPr>
                 <w:rFonts w:asciiTheme="minorEastAsia" w:hAnsiTheme="minorEastAsia"/>
               </w:rPr>
               <w:t xml:space="preserve"> </w:t>
             </w:r>
-            <w:r>
-              <w:rPr>
-                <w:rFonts w:asciiTheme="minorEastAsia" w:hAnsiTheme="minorEastAsia" w:hint="eastAsia"/>
-              </w:rPr>
-              <w:t>없음</w:t>
-            </w:r>
           </w:p>
           <w:p>
             <w:pPr>
@@ -1858,48 +1790,6 @@
                 <w:rFonts w:asciiTheme="minorEastAsia" w:hAnsiTheme="minorEastAsia"/>
               </w:rPr>
               <w:t xml:space="preserve">• </w:t>
-            </w:r>
-            <w:r>
-              <w:rPr>
-                <w:rFonts w:asciiTheme="minorEastAsia" w:hAnsiTheme="minorEastAsia" w:hint="eastAsia"/>
-              </w:rPr>
-              <w:t>최소 사양</w:t>
-            </w:r>
-            <w:r>
-              <w:rPr>
-                <w:rFonts w:asciiTheme="minorEastAsia" w:hAnsiTheme="minorEastAsia" w:hint="eastAsia"/>
-              </w:rPr>
-              <w:t>:</w:t>
-            </w:r>
-            <w:r>
-              <w:rPr>
-                <w:rFonts w:asciiTheme="minorEastAsia" w:hAnsiTheme="minorEastAsia"/>
-              </w:rPr>
-              <w:t xml:space="preserve"> </w:t>
-            </w:r>
-          </w:p>
-          <w:p>
-            <w:pPr>
-              <w:widowControl/>
-              <w:wordWrap/>
-              <w:autoSpaceDE/>
-              <w:autoSpaceDN/>
-              <w:spacing w:line="360" w:lineRule="auto"/>
-              <w:rPr>
-                <w:rFonts w:asciiTheme="minorEastAsia" w:hAnsiTheme="minorEastAsia" w:hint="eastAsia"/>
-              </w:rPr>
-            </w:pPr>
-            <w:r>
-              <w:rPr>
-                <w:rFonts w:asciiTheme="minorEastAsia" w:hAnsiTheme="minorEastAsia"/>
-              </w:rPr>
-              <w:t>•</w:t>
-            </w:r>
-            <w:r>
-              <w:rPr>
-                <w:rFonts w:asciiTheme="minorEastAsia" w:hAnsiTheme="minorEastAsia"/>
-              </w:rPr>
-              <w:t xml:space="preserve"> </w:t>
             </w:r>
             <w:r>
               <w:rPr>
@@ -1932,9 +1822,6 @@
               <w:wordWrap/>
               <w:autoSpaceDE/>
               <w:autoSpaceDN/>
-              <w:rPr>
-                <w:rFonts w:hint="eastAsia"/>
-              </w:rPr>
             </w:pPr>
             <w:r>
               <w:rPr>
@@ -1987,12 +1874,14 @@
                 <w:rFonts w:asciiTheme="minorEastAsia" w:hAnsiTheme="minorEastAsia"/>
               </w:rPr>
             </w:pPr>
+            <w:bookmarkStart w:id="0" w:name="OLE_LINK3"/>
             <w:r>
               <w:rPr>
                 <w:rFonts w:asciiTheme="minorEastAsia" w:hAnsiTheme="minorEastAsia"/>
               </w:rPr>
               <w:t>•</w:t>
             </w:r>
+            <w:bookmarkEnd w:id="0"/>
             <w:r>
               <w:rPr>
                 <w:rFonts w:asciiTheme="minorEastAsia" w:hAnsiTheme="minorEastAsia"/>
@@ -2045,19 +1934,37 @@
               <w:rPr>
                 <w:rFonts w:asciiTheme="minorEastAsia" w:hAnsiTheme="minorEastAsia"/>
               </w:rPr>
-              <w:t>•</w:t>
-            </w:r>
-            <w:r>
+              <w:t xml:space="preserve">• </w:t>
+            </w:r>
+            <w:r>
+              <w:rPr>
+                <w:rFonts w:asciiTheme="minorEastAsia" w:hAnsiTheme="minorEastAsia" w:hint="eastAsia"/>
+              </w:rPr>
+              <w:t>프로젝트 설정</w:t>
+            </w:r>
+          </w:p>
+          <w:p>
+            <w:pPr>
+              <w:widowControl/>
+              <w:wordWrap/>
+              <w:autoSpaceDE/>
+              <w:autoSpaceDN/>
+              <w:spacing w:line="360" w:lineRule="auto"/>
               <w:rPr>
                 <w:rFonts w:asciiTheme="minorEastAsia" w:hAnsiTheme="minorEastAsia"/>
               </w:rPr>
-              <w:t xml:space="preserve"> </w:t>
+            </w:pPr>
+            <w:r>
+              <w:rPr>
+                <w:rFonts w:asciiTheme="minorEastAsia" w:hAnsiTheme="minorEastAsia"/>
+              </w:rPr>
+              <w:t xml:space="preserve">• </w:t>
             </w:r>
             <w:r>
               <w:rPr>
                 <w:rFonts w:asciiTheme="minorEastAsia" w:hAnsiTheme="minorEastAsia" w:hint="eastAsia"/>
               </w:rPr>
-              <w:t>프로젝트 설정</w:t>
+              <w:t>개발 참여 컴퓨터 사양</w:t>
             </w:r>
           </w:p>
           <w:p>
@@ -2075,43 +1982,7 @@
               <w:rPr>
                 <w:rFonts w:asciiTheme="minorEastAsia" w:hAnsiTheme="minorEastAsia"/>
               </w:rPr>
-              <w:t>•</w:t>
-            </w:r>
-            <w:r>
-              <w:rPr>
-                <w:rFonts w:asciiTheme="minorEastAsia" w:hAnsiTheme="minorEastAsia"/>
-              </w:rPr>
-              <w:t xml:space="preserve"> </w:t>
-            </w:r>
-            <w:r>
-              <w:rPr>
-                <w:rFonts w:asciiTheme="minorEastAsia" w:hAnsiTheme="minorEastAsia" w:hint="eastAsia"/>
-              </w:rPr>
-              <w:t>개발 참여 컴퓨터 사양</w:t>
-            </w:r>
-          </w:p>
-          <w:p>
-            <w:pPr>
-              <w:widowControl/>
-              <w:wordWrap/>
-              <w:autoSpaceDE/>
-              <w:autoSpaceDN/>
-              <w:spacing w:line="360" w:lineRule="auto"/>
-              <w:rPr>
-                <w:rFonts w:asciiTheme="minorEastAsia" w:hAnsiTheme="minorEastAsia" w:hint="eastAsia"/>
-              </w:rPr>
-            </w:pPr>
-            <w:r>
-              <w:rPr>
-                <w:rFonts w:asciiTheme="minorEastAsia" w:hAnsiTheme="minorEastAsia"/>
-              </w:rPr>
-              <w:t>•</w:t>
-            </w:r>
-            <w:r>
-              <w:rPr>
-                <w:rFonts w:asciiTheme="minorEastAsia" w:hAnsiTheme="minorEastAsia"/>
-              </w:rPr>
-              <w:t xml:space="preserve"> </w:t>
+              <w:t xml:space="preserve">• </w:t>
             </w:r>
             <w:r>
               <w:rPr>
@@ -2139,9 +2010,6 @@
               <w:wordWrap/>
               <w:autoSpaceDE/>
               <w:autoSpaceDN/>
-              <w:rPr>
-                <w:rFonts w:hint="eastAsia"/>
-              </w:rPr>
             </w:pPr>
             <w:r>
               <w:rPr>
@@ -2175,10 +2043,2283 @@
               <w:wordWrap/>
               <w:autoSpaceDE/>
               <w:autoSpaceDN/>
-              <w:rPr>
-                <w:rFonts w:hint="eastAsia"/>
-              </w:rPr>
-            </w:pPr>
+            </w:pPr>
+          </w:p>
+        </w:tc>
+      </w:tr>
+    </w:tbl>
+    <w:p>
+      <w:r>
+        <w:br w:type="page"/>
+      </w:r>
+    </w:p>
+    <w:tbl>
+      <w:tblPr>
+        <w:tblStyle w:val="a4"/>
+        <w:tblW w:w="9026" w:type="dxa"/>
+        <w:jc w:val="center"/>
+        <w:tblLook w:val="04A0" w:firstRow="1" w:lastRow="0" w:firstColumn="1" w:lastColumn="0" w:noHBand="0" w:noVBand="1"/>
+      </w:tblPr>
+      <w:tblGrid>
+        <w:gridCol w:w="8834"/>
+        <w:gridCol w:w="192"/>
+      </w:tblGrid>
+      <w:tr>
+        <w:trPr>
+          <w:gridAfter w:val="1"/>
+          <w:wAfter w:w="192" w:type="dxa"/>
+          <w:trHeight w:val="567"/>
+          <w:jc w:val="center"/>
+        </w:trPr>
+        <w:tc>
+          <w:tcPr>
+            <w:tcW w:w="8834" w:type="dxa"/>
+            <w:tcBorders>
+              <w:top w:val="nil"/>
+              <w:left w:val="nil"/>
+              <w:bottom w:val="single" w:sz="4" w:space="0" w:color="D9D9D9"/>
+              <w:right w:val="nil"/>
+            </w:tcBorders>
+            <w:vAlign w:val="bottom"/>
+          </w:tcPr>
+          <w:p>
+            <w:pPr>
+              <w:widowControl/>
+              <w:wordWrap/>
+              <w:autoSpaceDE/>
+              <w:autoSpaceDN/>
+              <w:rPr>
+                <w:sz w:val="24"/>
+                <w:szCs w:val="26"/>
+              </w:rPr>
+            </w:pPr>
+            <w:r>
+              <w:rPr>
+                <w:rFonts w:hint="eastAsia"/>
+                <w:sz w:val="24"/>
+                <w:szCs w:val="26"/>
+              </w:rPr>
+              <w:lastRenderedPageBreak/>
+              <w:t>8</w:t>
+            </w:r>
+            <w:r>
+              <w:rPr>
+                <w:sz w:val="24"/>
+                <w:szCs w:val="26"/>
+              </w:rPr>
+              <w:t xml:space="preserve">. </w:t>
+            </w:r>
+            <w:r>
+              <w:rPr>
+                <w:rFonts w:hint="eastAsia"/>
+                <w:sz w:val="24"/>
+                <w:szCs w:val="26"/>
+              </w:rPr>
+              <w:t>상세 기획</w:t>
+            </w:r>
+          </w:p>
+        </w:tc>
+      </w:tr>
+      <w:tr>
+        <w:trPr>
+          <w:gridAfter w:val="1"/>
+          <w:wAfter w:w="192" w:type="dxa"/>
+          <w:trHeight w:val="454"/>
+          <w:jc w:val="center"/>
+        </w:trPr>
+        <w:tc>
+          <w:tcPr>
+            <w:tcW w:w="8834" w:type="dxa"/>
+            <w:tcBorders>
+              <w:top w:val="single" w:sz="4" w:space="0" w:color="D9D9D9"/>
+              <w:left w:val="nil"/>
+              <w:bottom w:val="nil"/>
+              <w:right w:val="nil"/>
+            </w:tcBorders>
+            <w:vAlign w:val="bottom"/>
+          </w:tcPr>
+          <w:p>
+            <w:pPr>
+              <w:widowControl/>
+              <w:wordWrap/>
+              <w:autoSpaceDE/>
+              <w:autoSpaceDN/>
+              <w:rPr>
+                <w:rFonts w:ascii="Malgun Gothic Semilight" w:eastAsia="Malgun Gothic Semilight" w:hAnsi="Malgun Gothic Semilight" w:cs="Malgun Gothic Semilight"/>
+              </w:rPr>
+            </w:pPr>
+            <w:r>
+              <w:rPr>
+                <w:rFonts w:ascii="Malgun Gothic Semilight" w:eastAsia="Malgun Gothic Semilight" w:hAnsi="Malgun Gothic Semilight" w:cs="Malgun Gothic Semilight" w:hint="eastAsia"/>
+              </w:rPr>
+              <w:t>1</w:t>
+            </w:r>
+            <w:r>
+              <w:rPr>
+                <w:rFonts w:ascii="Malgun Gothic Semilight" w:eastAsia="Malgun Gothic Semilight" w:hAnsi="Malgun Gothic Semilight" w:cs="Malgun Gothic Semilight"/>
+              </w:rPr>
+              <w:t xml:space="preserve">) </w:t>
+            </w:r>
+            <w:r>
+              <w:rPr>
+                <w:rFonts w:ascii="Malgun Gothic Semilight" w:eastAsia="Malgun Gothic Semilight" w:hAnsi="Malgun Gothic Semilight" w:cs="Malgun Gothic Semilight" w:hint="eastAsia"/>
+              </w:rPr>
+              <w:t>세계관</w:t>
+            </w:r>
+          </w:p>
+        </w:tc>
+      </w:tr>
+      <w:tr>
+        <w:trPr>
+          <w:gridAfter w:val="1"/>
+          <w:wAfter w:w="192" w:type="dxa"/>
+          <w:jc w:val="center"/>
+        </w:trPr>
+        <w:tc>
+          <w:tcPr>
+            <w:tcW w:w="8834" w:type="dxa"/>
+            <w:tcBorders>
+              <w:top w:val="nil"/>
+              <w:left w:val="nil"/>
+              <w:bottom w:val="nil"/>
+              <w:right w:val="nil"/>
+            </w:tcBorders>
+          </w:tcPr>
+          <w:p>
+            <w:pPr>
+              <w:ind w:firstLineChars="100" w:firstLine="204"/>
+              <w:rPr>
+                <w:rFonts w:ascii="Malgun Gothic Semilight" w:eastAsia="Malgun Gothic Semilight" w:hAnsi="Malgun Gothic Semilight" w:cs="Malgun Gothic Semilight"/>
+                <w:color w:val="202124"/>
+                <w:spacing w:val="2"/>
+              </w:rPr>
+            </w:pPr>
+            <w:r>
+              <w:rPr>
+                <w:rFonts w:ascii="Malgun Gothic Semilight" w:eastAsia="Malgun Gothic Semilight" w:hAnsi="Malgun Gothic Semilight" w:cs="Malgun Gothic Semilight" w:hint="eastAsia"/>
+                <w:color w:val="202124"/>
+                <w:spacing w:val="2"/>
+              </w:rPr>
+              <w:t>만</w:t>
+            </w:r>
+            <w:r>
+              <w:rPr>
+                <w:rFonts w:ascii="Malgun Gothic Semilight" w:eastAsia="Malgun Gothic Semilight" w:hAnsi="Malgun Gothic Semilight" w:cs="Malgun Gothic Semilight"/>
+                <w:color w:val="202124"/>
+                <w:spacing w:val="2"/>
+              </w:rPr>
+              <w:t xml:space="preserve"> 생물의 보고 세계수. 세계수와 관련된 것이라면 그 흔한 이파리 조차도 진귀하다고 하는 것이 세간의 인식이다.</w:t>
+            </w:r>
+          </w:p>
+          <w:p>
+            <w:pPr>
+              <w:spacing w:before="240"/>
+              <w:ind w:firstLineChars="100" w:firstLine="204"/>
+              <w:rPr>
+                <w:rFonts w:ascii="Malgun Gothic Semilight" w:eastAsia="Malgun Gothic Semilight" w:hAnsi="Malgun Gothic Semilight" w:cs="Malgun Gothic Semilight"/>
+                <w:color w:val="202124"/>
+                <w:spacing w:val="2"/>
+              </w:rPr>
+            </w:pPr>
+            <w:r>
+              <w:rPr>
+                <w:rFonts w:ascii="Malgun Gothic Semilight" w:eastAsia="Malgun Gothic Semilight" w:hAnsi="Malgun Gothic Semilight" w:cs="Malgun Gothic Semilight" w:hint="eastAsia"/>
+                <w:color w:val="202124"/>
+                <w:spacing w:val="2"/>
+              </w:rPr>
+              <w:t>하지만</w:t>
+            </w:r>
+            <w:r>
+              <w:rPr>
+                <w:rFonts w:ascii="Malgun Gothic Semilight" w:eastAsia="Malgun Gothic Semilight" w:hAnsi="Malgun Gothic Semilight" w:cs="Malgun Gothic Semilight"/>
+                <w:color w:val="202124"/>
+                <w:spacing w:val="2"/>
+              </w:rPr>
+              <w:t xml:space="preserve"> 사람들은 모르는 세계수의 비밀이 존재한다. 천년 고목이라 불리</w:t>
+            </w:r>
+            <w:r>
+              <w:rPr>
+                <w:rFonts w:ascii="Malgun Gothic Semilight" w:eastAsia="Malgun Gothic Semilight" w:hAnsi="Malgun Gothic Semilight" w:cs="Malgun Gothic Semilight" w:hint="eastAsia"/>
+                <w:color w:val="202124"/>
+                <w:spacing w:val="2"/>
+              </w:rPr>
+              <w:t xml:space="preserve"> </w:t>
+            </w:r>
+            <w:r>
+              <w:rPr>
+                <w:rFonts w:ascii="Malgun Gothic Semilight" w:eastAsia="Malgun Gothic Semilight" w:hAnsi="Malgun Gothic Semilight" w:cs="Malgun Gothic Semilight"/>
+                <w:color w:val="202124"/>
+                <w:spacing w:val="2"/>
+              </w:rPr>
+              <w:t>우는 세계수라 할지라도 한자리에서 오래 살거나, 죽을 만한 위기에서 되살아 나진 않는다. 그럼에도 세계수가 항상 존재해왔던 까닭은 일종의 세력 확장이자, 세계수만의 특별한 영역 확장에 존재한다.</w:t>
+            </w:r>
+          </w:p>
+          <w:p>
+            <w:pPr>
+              <w:spacing w:before="240"/>
+              <w:ind w:firstLineChars="100" w:firstLine="204"/>
+              <w:rPr>
+                <w:rFonts w:ascii="Malgun Gothic Semilight" w:eastAsia="Malgun Gothic Semilight" w:hAnsi="Malgun Gothic Semilight" w:cs="Malgun Gothic Semilight"/>
+                <w:color w:val="202124"/>
+                <w:spacing w:val="2"/>
+              </w:rPr>
+            </w:pPr>
+            <w:r>
+              <w:rPr>
+                <w:rFonts w:ascii="Malgun Gothic Semilight" w:eastAsia="Malgun Gothic Semilight" w:hAnsi="Malgun Gothic Semilight" w:cs="Malgun Gothic Semilight" w:hint="eastAsia"/>
+                <w:color w:val="202124"/>
+                <w:spacing w:val="2"/>
+              </w:rPr>
+              <w:t>그런</w:t>
+            </w:r>
+            <w:r>
+              <w:rPr>
+                <w:rFonts w:ascii="Malgun Gothic Semilight" w:eastAsia="Malgun Gothic Semilight" w:hAnsi="Malgun Gothic Semilight" w:cs="Malgun Gothic Semilight"/>
+                <w:color w:val="202124"/>
+                <w:spacing w:val="2"/>
+              </w:rPr>
+              <w:t xml:space="preserve"> 장소들이 후일 세계수가 옮길</w:t>
+            </w:r>
+            <w:r>
+              <w:rPr>
+                <w:rFonts w:ascii="Malgun Gothic Semilight" w:eastAsia="Malgun Gothic Semilight" w:hAnsi="Malgun Gothic Semilight" w:cs="Malgun Gothic Semilight" w:hint="eastAsia"/>
+                <w:color w:val="202124"/>
+                <w:spacing w:val="2"/>
+              </w:rPr>
+              <w:t xml:space="preserve"> </w:t>
+            </w:r>
+            <w:r>
+              <w:rPr>
+                <w:rFonts w:ascii="Malgun Gothic Semilight" w:eastAsia="Malgun Gothic Semilight" w:hAnsi="Malgun Gothic Semilight" w:cs="Malgun Gothic Semilight"/>
+                <w:color w:val="202124"/>
+                <w:spacing w:val="2"/>
+              </w:rPr>
+              <w:t>만한 터전이 되는 것이다. 다만, 씨앗이 뿌리를 내리는 것만으로 옮길 수 있는 요건이 충족되는 것이 아니다. 그 씨앗들이 온전히 다 자라나야 필요한 최소 조건을 만족하는 까닭이다.</w:t>
+            </w:r>
+          </w:p>
+          <w:p>
+            <w:pPr>
+              <w:spacing w:before="240"/>
+              <w:ind w:firstLineChars="100" w:firstLine="204"/>
+              <w:rPr>
+                <w:rFonts w:ascii="Malgun Gothic Semilight" w:eastAsia="Malgun Gothic Semilight" w:hAnsi="Malgun Gothic Semilight" w:cs="Malgun Gothic Semilight"/>
+                <w:color w:val="202124"/>
+                <w:spacing w:val="2"/>
+              </w:rPr>
+            </w:pPr>
+            <w:r>
+              <w:rPr>
+                <w:rFonts w:ascii="Malgun Gothic Semilight" w:eastAsia="Malgun Gothic Semilight" w:hAnsi="Malgun Gothic Semilight" w:cs="Malgun Gothic Semilight"/>
+                <w:color w:val="202124"/>
+                <w:spacing w:val="2"/>
+              </w:rPr>
+              <w:t>The Tree에서는 그 요건들을 충족하는 토대를 만드는 역할을 부탁하는 것으로 게임이 시작된다.</w:t>
+            </w:r>
+          </w:p>
+          <w:p>
+            <w:pPr>
+              <w:spacing w:before="240"/>
+              <w:ind w:firstLineChars="100" w:firstLine="204"/>
+              <w:rPr>
+                <w:rFonts w:ascii="Malgun Gothic Semilight" w:eastAsia="Malgun Gothic Semilight" w:hAnsi="Malgun Gothic Semilight" w:cs="Malgun Gothic Semilight"/>
+                <w:color w:val="202124"/>
+                <w:spacing w:val="2"/>
+              </w:rPr>
+            </w:pPr>
+            <w:r>
+              <w:rPr>
+                <w:rFonts w:ascii="Malgun Gothic Semilight" w:eastAsia="Malgun Gothic Semilight" w:hAnsi="Malgun Gothic Semilight" w:cs="Malgun Gothic Semilight" w:hint="eastAsia"/>
+                <w:color w:val="202124"/>
+                <w:spacing w:val="2"/>
+              </w:rPr>
+              <w:t>세계수의</w:t>
+            </w:r>
+            <w:r>
+              <w:rPr>
+                <w:rFonts w:ascii="Malgun Gothic Semilight" w:eastAsia="Malgun Gothic Semilight" w:hAnsi="Malgun Gothic Semilight" w:cs="Malgun Gothic Semilight"/>
+                <w:color w:val="202124"/>
+                <w:spacing w:val="2"/>
+              </w:rPr>
+              <w:t xml:space="preserve"> 잎사귀조차 특별하다는 것이 과장된 말이 아닌 것은 분명한지, 씨앗을 처음 날리기 시작할 때, 언제든 항상 포식자들의 관심을 끌게 되었다. 이는 회</w:t>
+            </w:r>
+            <w:r>
+              <w:rPr>
+                <w:rFonts w:ascii="Malgun Gothic Semilight" w:eastAsia="Malgun Gothic Semilight" w:hAnsi="Malgun Gothic Semilight" w:cs="Malgun Gothic Semilight" w:hint="eastAsia"/>
+                <w:color w:val="202124"/>
+                <w:spacing w:val="2"/>
+              </w:rPr>
+              <w:t xml:space="preserve"> </w:t>
+            </w:r>
+            <w:r>
+              <w:rPr>
+                <w:rFonts w:ascii="Malgun Gothic Semilight" w:eastAsia="Malgun Gothic Semilight" w:hAnsi="Malgun Gothic Semilight" w:cs="Malgun Gothic Semilight"/>
+                <w:color w:val="202124"/>
+                <w:spacing w:val="2"/>
+              </w:rPr>
+              <w:t>차를 거듭할수록 분명해져</w:t>
+            </w:r>
+            <w:r>
+              <w:rPr>
+                <w:rFonts w:ascii="Malgun Gothic Semilight" w:eastAsia="Malgun Gothic Semilight" w:hAnsi="Malgun Gothic Semilight" w:cs="Malgun Gothic Semilight" w:hint="eastAsia"/>
+                <w:color w:val="202124"/>
+                <w:spacing w:val="2"/>
+              </w:rPr>
+              <w:t xml:space="preserve"> </w:t>
+            </w:r>
+            <w:r>
+              <w:rPr>
+                <w:rFonts w:ascii="Malgun Gothic Semilight" w:eastAsia="Malgun Gothic Semilight" w:hAnsi="Malgun Gothic Semilight" w:cs="Malgun Gothic Semilight"/>
+                <w:color w:val="202124"/>
+                <w:spacing w:val="2"/>
+              </w:rPr>
+              <w:t>갔다. 씨앗을 날리기가 무색해질 정도로 초기에는 옮길</w:t>
+            </w:r>
+            <w:r>
+              <w:rPr>
+                <w:rFonts w:ascii="Malgun Gothic Semilight" w:eastAsia="Malgun Gothic Semilight" w:hAnsi="Malgun Gothic Semilight" w:cs="Malgun Gothic Semilight" w:hint="eastAsia"/>
+                <w:color w:val="202124"/>
+                <w:spacing w:val="2"/>
+              </w:rPr>
+              <w:t xml:space="preserve"> </w:t>
+            </w:r>
+            <w:r>
+              <w:rPr>
+                <w:rFonts w:ascii="Malgun Gothic Semilight" w:eastAsia="Malgun Gothic Semilight" w:hAnsi="Malgun Gothic Semilight" w:cs="Malgun Gothic Semilight"/>
+                <w:color w:val="202124"/>
+                <w:spacing w:val="2"/>
+              </w:rPr>
+              <w:t>만한 요건을 충족시킬 수 있을</w:t>
+            </w:r>
+            <w:r>
+              <w:rPr>
+                <w:rFonts w:ascii="Malgun Gothic Semilight" w:eastAsia="Malgun Gothic Semilight" w:hAnsi="Malgun Gothic Semilight" w:cs="Malgun Gothic Semilight" w:hint="eastAsia"/>
+                <w:color w:val="202124"/>
+                <w:spacing w:val="2"/>
+              </w:rPr>
+              <w:t xml:space="preserve"> </w:t>
+            </w:r>
+            <w:r>
+              <w:rPr>
+                <w:rFonts w:ascii="Malgun Gothic Semilight" w:eastAsia="Malgun Gothic Semilight" w:hAnsi="Malgun Gothic Semilight" w:cs="Malgun Gothic Semilight"/>
+                <w:color w:val="202124"/>
+                <w:spacing w:val="2"/>
+              </w:rPr>
+              <w:t>정도로 자라나지 못했고, 본의 아니게 옮겨가지 못한 세계수에게 천년</w:t>
+            </w:r>
+            <w:r>
+              <w:rPr>
+                <w:rFonts w:ascii="Malgun Gothic Semilight" w:eastAsia="Malgun Gothic Semilight" w:hAnsi="Malgun Gothic Semilight" w:cs="Malgun Gothic Semilight" w:hint="eastAsia"/>
+                <w:color w:val="202124"/>
+                <w:spacing w:val="2"/>
+              </w:rPr>
+              <w:t xml:space="preserve"> </w:t>
+            </w:r>
+            <w:r>
+              <w:rPr>
+                <w:rFonts w:ascii="Malgun Gothic Semilight" w:eastAsia="Malgun Gothic Semilight" w:hAnsi="Malgun Gothic Semilight" w:cs="Malgun Gothic Semilight"/>
+                <w:color w:val="202124"/>
+                <w:spacing w:val="2"/>
+              </w:rPr>
+              <w:t>고목이라는 별명이 붙게 되었다.</w:t>
+            </w:r>
+          </w:p>
+          <w:p>
+            <w:pPr>
+              <w:spacing w:before="240"/>
+              <w:ind w:firstLineChars="100" w:firstLine="204"/>
+              <w:rPr>
+                <w:rFonts w:ascii="Malgun Gothic Semilight" w:eastAsia="Malgun Gothic Semilight" w:hAnsi="Malgun Gothic Semilight" w:cs="Malgun Gothic Semilight"/>
+                <w:color w:val="202124"/>
+                <w:spacing w:val="2"/>
+              </w:rPr>
+            </w:pPr>
+            <w:r>
+              <w:rPr>
+                <w:rFonts w:ascii="Malgun Gothic Semilight" w:eastAsia="Malgun Gothic Semilight" w:hAnsi="Malgun Gothic Semilight" w:cs="Malgun Gothic Semilight" w:hint="eastAsia"/>
+                <w:color w:val="202124"/>
+                <w:spacing w:val="2"/>
+              </w:rPr>
+              <w:t>하지만</w:t>
+            </w:r>
+            <w:r>
+              <w:rPr>
+                <w:rFonts w:ascii="Malgun Gothic Semilight" w:eastAsia="Malgun Gothic Semilight" w:hAnsi="Malgun Gothic Semilight" w:cs="Malgun Gothic Semilight"/>
+                <w:color w:val="202124"/>
+                <w:spacing w:val="2"/>
+              </w:rPr>
+              <w:t xml:space="preserve"> 시간이 지나며 조력자를 얻게 되자, 그나마 자라기도 전에 싹이 잘리는 일을 피할 수 있었다. 다만, 조력자가</w:t>
+            </w:r>
+            <w:r>
+              <w:rPr>
+                <w:rFonts w:ascii="Malgun Gothic Semilight" w:eastAsia="Malgun Gothic Semilight" w:hAnsi="Malgun Gothic Semilight" w:cs="Malgun Gothic Semilight" w:hint="eastAsia"/>
+                <w:color w:val="202124"/>
+                <w:spacing w:val="2"/>
+              </w:rPr>
+              <w:t xml:space="preserve"> 유능해짐과 동시에</w:t>
+            </w:r>
+            <w:r>
+              <w:rPr>
+                <w:rFonts w:ascii="Malgun Gothic Semilight" w:eastAsia="Malgun Gothic Semilight" w:hAnsi="Malgun Gothic Semilight" w:cs="Malgun Gothic Semilight"/>
+                <w:color w:val="202124"/>
+                <w:spacing w:val="2"/>
+              </w:rPr>
+              <w:t xml:space="preserve"> 그들의 포식자 또한 유능해진 것이 문제였다. 조력자를 갓 얻었을 때는 그럭저럭 간간히 옮길</w:t>
+            </w:r>
+            <w:r>
+              <w:rPr>
+                <w:rFonts w:ascii="Malgun Gothic Semilight" w:eastAsia="Malgun Gothic Semilight" w:hAnsi="Malgun Gothic Semilight" w:cs="Malgun Gothic Semilight" w:hint="eastAsia"/>
+                <w:color w:val="202124"/>
+                <w:spacing w:val="2"/>
+              </w:rPr>
+              <w:t xml:space="preserve"> </w:t>
+            </w:r>
+            <w:r>
+              <w:rPr>
+                <w:rFonts w:ascii="Malgun Gothic Semilight" w:eastAsia="Malgun Gothic Semilight" w:hAnsi="Malgun Gothic Semilight" w:cs="Malgun Gothic Semilight"/>
+                <w:color w:val="202124"/>
+                <w:spacing w:val="2"/>
+              </w:rPr>
+              <w:t>정도의 토대를 만들기 시작하였으나, 그 토대를 다듬기도 전에 포식자들이 흩어버렸다.</w:t>
+            </w:r>
+          </w:p>
+          <w:p>
+            <w:pPr>
+              <w:spacing w:before="240"/>
+              <w:ind w:firstLineChars="100" w:firstLine="204"/>
+              <w:rPr>
+                <w:rFonts w:ascii="Malgun Gothic Semilight" w:eastAsia="Malgun Gothic Semilight" w:hAnsi="Malgun Gothic Semilight" w:cs="Malgun Gothic Semilight"/>
+                <w:color w:val="202124"/>
+                <w:spacing w:val="2"/>
+              </w:rPr>
+            </w:pPr>
+            <w:r>
+              <w:rPr>
+                <w:rFonts w:ascii="Malgun Gothic Semilight" w:eastAsia="Malgun Gothic Semilight" w:hAnsi="Malgun Gothic Semilight" w:cs="Malgun Gothic Semilight" w:hint="eastAsia"/>
+                <w:color w:val="202124"/>
+                <w:spacing w:val="2"/>
+              </w:rPr>
+              <w:t>그렇게</w:t>
+            </w:r>
+            <w:r>
+              <w:rPr>
+                <w:rFonts w:ascii="Malgun Gothic Semilight" w:eastAsia="Malgun Gothic Semilight" w:hAnsi="Malgun Gothic Semilight" w:cs="Malgun Gothic Semilight"/>
+                <w:color w:val="202124"/>
+                <w:spacing w:val="2"/>
+              </w:rPr>
+              <w:t xml:space="preserve"> 포식자와 조력자의 눈치싸움이 지속될 무렵, 세계수는 또 다른 조력자를 얻을 기회가 왔다. 새로운 조력자는 플레이어라는 종족명을 달고 있으며, 새순들을 해치려는 인간들 사이에서 힘을 규합하여 안전을 보전하는 방식으로 세계수의 새로운 몸이</w:t>
+            </w:r>
+            <w:r>
+              <w:rPr>
+                <w:rFonts w:ascii="Malgun Gothic Semilight" w:eastAsia="Malgun Gothic Semilight" w:hAnsi="Malgun Gothic Semilight" w:cs="Malgun Gothic Semilight" w:hint="eastAsia"/>
+                <w:color w:val="202124"/>
+                <w:spacing w:val="2"/>
+              </w:rPr>
+              <w:t xml:space="preserve"> </w:t>
+            </w:r>
+            <w:r>
+              <w:rPr>
+                <w:rFonts w:ascii="Malgun Gothic Semilight" w:eastAsia="Malgun Gothic Semilight" w:hAnsi="Malgun Gothic Semilight" w:cs="Malgun Gothic Semilight"/>
+                <w:color w:val="202124"/>
+                <w:spacing w:val="2"/>
+              </w:rPr>
+              <w:t>될 새순들을 안전하고 튼튼하게 길러올 수 있었다.</w:t>
+            </w:r>
+          </w:p>
+          <w:p>
+            <w:pPr>
+              <w:spacing w:before="240"/>
+              <w:ind w:firstLineChars="100" w:firstLine="204"/>
+              <w:rPr>
+                <w:rFonts w:ascii="Malgun Gothic Semilight" w:eastAsia="Malgun Gothic Semilight" w:hAnsi="Malgun Gothic Semilight" w:cs="Malgun Gothic Semilight"/>
+                <w:color w:val="202124"/>
+                <w:spacing w:val="2"/>
+              </w:rPr>
+            </w:pPr>
+            <w:r>
+              <w:rPr>
+                <w:rFonts w:ascii="Malgun Gothic Semilight" w:eastAsia="Malgun Gothic Semilight" w:hAnsi="Malgun Gothic Semilight" w:cs="Malgun Gothic Semilight" w:hint="eastAsia"/>
+                <w:color w:val="202124"/>
+                <w:spacing w:val="2"/>
+              </w:rPr>
+              <w:t>플레이어들은</w:t>
+            </w:r>
+            <w:r>
+              <w:rPr>
+                <w:rFonts w:ascii="Malgun Gothic Semilight" w:eastAsia="Malgun Gothic Semilight" w:hAnsi="Malgun Gothic Semilight" w:cs="Malgun Gothic Semilight"/>
+                <w:color w:val="202124"/>
+                <w:spacing w:val="2"/>
+              </w:rPr>
+              <w:t xml:space="preserve"> 세계수가 옮겨갈 수 있는 거목을 길러왔을 뿐만 아니라 더한 안전을 꾀하였다. 인간에게 공포의 존재임과 동시에 인간의 힘으로 해결할 수 없는 재해로 만들어, 인간의 접근을 삼가게 하는 것으로 세계수가 이주를 하였을 때 포식자의 위협이 줄어드는 현상을 만들어 버린 것이다.</w:t>
+            </w:r>
+          </w:p>
+          <w:p>
+            <w:pPr>
+              <w:spacing w:before="240"/>
+              <w:ind w:firstLineChars="100" w:firstLine="204"/>
+              <w:rPr>
+                <w:rFonts w:ascii="Malgun Gothic Semilight" w:eastAsia="Malgun Gothic Semilight" w:hAnsi="Malgun Gothic Semilight" w:cs="Malgun Gothic Semilight"/>
+                <w:color w:val="202124"/>
+                <w:spacing w:val="2"/>
+              </w:rPr>
+            </w:pPr>
+            <w:r>
+              <w:rPr>
+                <w:rFonts w:ascii="Malgun Gothic Semilight" w:eastAsia="Malgun Gothic Semilight" w:hAnsi="Malgun Gothic Semilight" w:cs="Malgun Gothic Semilight" w:hint="eastAsia"/>
+                <w:color w:val="202124"/>
+                <w:spacing w:val="2"/>
+              </w:rPr>
+              <w:t>하지만</w:t>
+            </w:r>
+            <w:r>
+              <w:rPr>
+                <w:rFonts w:ascii="Malgun Gothic Semilight" w:eastAsia="Malgun Gothic Semilight" w:hAnsi="Malgun Gothic Semilight" w:cs="Malgun Gothic Semilight"/>
+                <w:color w:val="202124"/>
+                <w:spacing w:val="2"/>
+              </w:rPr>
+              <w:t xml:space="preserve"> 방식이 과격한 만큼 일련의 과정을 완벽하게 해내지 못하면, 얻는 리스크 또한 커졌다. 적이 많아지고 가시화된 만큼 더 많은 관심을 쏟지 않는다면 불타 없어지거나 회복 불가능한 상처를 입는 등 피해들이 무시할 수 없을 정도였다.</w:t>
+            </w:r>
+          </w:p>
+        </w:tc>
+      </w:tr>
+      <w:tr>
+        <w:trPr>
+          <w:gridAfter w:val="1"/>
+          <w:wAfter w:w="192" w:type="dxa"/>
+          <w:trHeight w:val="454"/>
+          <w:jc w:val="center"/>
+        </w:trPr>
+        <w:tc>
+          <w:tcPr>
+            <w:tcW w:w="8834" w:type="dxa"/>
+            <w:tcBorders>
+              <w:top w:val="nil"/>
+              <w:left w:val="nil"/>
+              <w:bottom w:val="nil"/>
+              <w:right w:val="nil"/>
+            </w:tcBorders>
+            <w:vAlign w:val="bottom"/>
+          </w:tcPr>
+          <w:p>
+            <w:pPr>
+              <w:widowControl/>
+              <w:wordWrap/>
+              <w:autoSpaceDE/>
+              <w:autoSpaceDN/>
+            </w:pPr>
+            <w:r>
+              <w:rPr>
+                <w:rFonts w:hint="eastAsia"/>
+              </w:rPr>
+              <w:lastRenderedPageBreak/>
+              <w:t>2</w:t>
+            </w:r>
+            <w:r>
+              <w:t>)</w:t>
+            </w:r>
+            <w:r>
+              <w:rPr>
+                <w:rFonts w:hint="eastAsia"/>
+              </w:rPr>
+              <w:t xml:space="preserve"> </w:t>
+            </w:r>
+            <w:r>
+              <w:rPr>
+                <w:rFonts w:hint="eastAsia"/>
+              </w:rPr>
+              <w:t>게임 구성</w:t>
+            </w:r>
+          </w:p>
+        </w:tc>
+      </w:tr>
+      <w:tr>
+        <w:trPr>
+          <w:gridAfter w:val="1"/>
+          <w:wAfter w:w="192" w:type="dxa"/>
+          <w:trHeight w:val="851"/>
+          <w:jc w:val="center"/>
+        </w:trPr>
+        <w:tc>
+          <w:tcPr>
+            <w:tcW w:w="8834" w:type="dxa"/>
+            <w:tcBorders>
+              <w:top w:val="nil"/>
+              <w:left w:val="nil"/>
+              <w:bottom w:val="nil"/>
+              <w:right w:val="nil"/>
+            </w:tcBorders>
+          </w:tcPr>
+          <w:p>
+            <w:pPr>
+              <w:widowControl/>
+              <w:wordWrap/>
+              <w:autoSpaceDE/>
+              <w:autoSpaceDN/>
+              <w:ind w:firstLineChars="100" w:firstLine="200"/>
+            </w:pPr>
+            <w:r>
+              <w:rPr>
+                <w:rFonts w:hint="eastAsia"/>
+              </w:rPr>
+              <w:t>① 게임 화면</w:t>
+            </w:r>
+          </w:p>
+          <w:p>
+            <w:pPr>
+              <w:widowControl/>
+              <w:wordWrap/>
+              <w:autoSpaceDE/>
+              <w:autoSpaceDN/>
+              <w:ind w:firstLineChars="200" w:firstLine="400"/>
+            </w:pPr>
+            <w:r>
+              <w:rPr>
+                <w:rFonts w:hint="eastAsia"/>
+              </w:rPr>
+              <w:t>-</w:t>
+            </w:r>
+            <w:r>
+              <w:t xml:space="preserve"> </w:t>
+            </w:r>
+            <w:r>
+              <w:rPr>
+                <w:rFonts w:hint="eastAsia"/>
+              </w:rPr>
+              <w:t>모바일 가로 화면</w:t>
+            </w:r>
+          </w:p>
+        </w:tc>
+      </w:tr>
+      <w:tr>
+        <w:trPr>
+          <w:gridAfter w:val="1"/>
+          <w:wAfter w:w="192" w:type="dxa"/>
+          <w:trHeight w:val="851"/>
+          <w:jc w:val="center"/>
+        </w:trPr>
+        <w:tc>
+          <w:tcPr>
+            <w:tcW w:w="8834" w:type="dxa"/>
+            <w:tcBorders>
+              <w:top w:val="nil"/>
+              <w:left w:val="nil"/>
+              <w:bottom w:val="nil"/>
+              <w:right w:val="nil"/>
+            </w:tcBorders>
+          </w:tcPr>
+          <w:p>
+            <w:pPr>
+              <w:widowControl/>
+              <w:wordWrap/>
+              <w:autoSpaceDE/>
+              <w:autoSpaceDN/>
+              <w:ind w:firstLineChars="100" w:firstLine="200"/>
+            </w:pPr>
+            <w:r>
+              <w:rPr>
+                <w:rFonts w:hint="eastAsia"/>
+              </w:rPr>
+              <w:t>② 조작 방법</w:t>
+            </w:r>
+          </w:p>
+          <w:p>
+            <w:pPr>
+              <w:widowControl/>
+              <w:wordWrap/>
+              <w:autoSpaceDE/>
+              <w:autoSpaceDN/>
+              <w:ind w:firstLineChars="200" w:firstLine="400"/>
+            </w:pPr>
+            <w:r>
+              <w:rPr>
+                <w:rFonts w:hint="eastAsia"/>
+              </w:rPr>
+              <w:t>-</w:t>
+            </w:r>
+            <w:r>
+              <w:t xml:space="preserve"> </w:t>
+            </w:r>
+            <w:r>
+              <w:rPr>
+                <w:rFonts w:hint="eastAsia"/>
+              </w:rPr>
+              <w:t>터치</w:t>
+            </w:r>
+          </w:p>
+        </w:tc>
+      </w:tr>
+      <w:tr>
+        <w:trPr>
+          <w:gridAfter w:val="1"/>
+          <w:wAfter w:w="192" w:type="dxa"/>
+          <w:trHeight w:val="851"/>
+          <w:jc w:val="center"/>
+        </w:trPr>
+        <w:tc>
+          <w:tcPr>
+            <w:tcW w:w="8834" w:type="dxa"/>
+            <w:tcBorders>
+              <w:top w:val="nil"/>
+              <w:left w:val="nil"/>
+              <w:bottom w:val="single" w:sz="4" w:space="0" w:color="auto"/>
+              <w:right w:val="nil"/>
+            </w:tcBorders>
+          </w:tcPr>
+          <w:p>
+            <w:pPr>
+              <w:widowControl/>
+              <w:wordWrap/>
+              <w:autoSpaceDE/>
+              <w:autoSpaceDN/>
+              <w:ind w:firstLineChars="100" w:firstLine="200"/>
+            </w:pPr>
+            <w:r>
+              <w:rPr>
+                <w:rFonts w:hint="eastAsia"/>
+              </w:rPr>
+              <w:t>③ 게임 규칙</w:t>
+            </w:r>
+          </w:p>
+          <w:p>
+            <w:pPr>
+              <w:widowControl/>
+              <w:wordWrap/>
+              <w:autoSpaceDE/>
+              <w:autoSpaceDN/>
+              <w:ind w:firstLineChars="200" w:firstLine="400"/>
+            </w:pPr>
+            <w:r>
+              <w:rPr>
+                <w:rFonts w:asciiTheme="minorEastAsia" w:hAnsiTheme="minorEastAsia"/>
+              </w:rPr>
+              <w:t>•</w:t>
+            </w:r>
+            <w:r>
+              <w:t xml:space="preserve"> </w:t>
+            </w:r>
+            <w:r>
+              <w:rPr>
+                <w:rFonts w:hint="eastAsia"/>
+              </w:rPr>
+              <w:t>집이 필요한 동물들에게 거주지를 마련한다.</w:t>
+            </w:r>
+          </w:p>
+          <w:p>
+            <w:pPr>
+              <w:widowControl/>
+              <w:wordWrap/>
+              <w:autoSpaceDE/>
+              <w:autoSpaceDN/>
+              <w:ind w:firstLineChars="200" w:firstLine="400"/>
+            </w:pPr>
+            <w:r>
+              <w:rPr>
+                <w:rFonts w:asciiTheme="minorEastAsia" w:hAnsiTheme="minorEastAsia"/>
+              </w:rPr>
+              <w:t>•</w:t>
+            </w:r>
+            <w:r>
+              <w:t xml:space="preserve"> </w:t>
+            </w:r>
+            <w:r>
+              <w:rPr>
+                <w:rFonts w:hint="eastAsia"/>
+              </w:rPr>
+              <w:t>간간히 나무를 자르려 접근하는 인간들을 쫓아낸다.</w:t>
+            </w:r>
+          </w:p>
+          <w:p>
+            <w:pPr>
+              <w:widowControl/>
+              <w:wordWrap/>
+              <w:autoSpaceDE/>
+              <w:autoSpaceDN/>
+              <w:ind w:firstLineChars="200" w:firstLine="400"/>
+            </w:pPr>
+            <w:r>
+              <w:rPr>
+                <w:rFonts w:asciiTheme="minorEastAsia" w:hAnsiTheme="minorEastAsia"/>
+              </w:rPr>
+              <w:t>•</w:t>
+            </w:r>
+            <w:r>
+              <w:t xml:space="preserve"> </w:t>
+            </w:r>
+            <w:r>
+              <w:rPr>
+                <w:rFonts w:hint="eastAsia"/>
+              </w:rPr>
+              <w:t>나무에 거주하는 동물들의 공격모드를 활성화</w:t>
+            </w:r>
+            <w:r>
+              <w:rPr>
+                <w:rFonts w:hint="eastAsia"/>
+              </w:rPr>
+              <w:t>시켜 적극적으로 쫓아낼지 선택한다.</w:t>
+            </w:r>
+          </w:p>
+          <w:p>
+            <w:pPr>
+              <w:widowControl/>
+              <w:wordWrap/>
+              <w:autoSpaceDE/>
+              <w:autoSpaceDN/>
+              <w:ind w:firstLineChars="200" w:firstLine="400"/>
+              <w:rPr>
+                <w:rFonts w:asciiTheme="minorEastAsia" w:hAnsiTheme="minorEastAsia"/>
+              </w:rPr>
+            </w:pPr>
+            <w:r>
+              <w:rPr>
+                <w:rFonts w:asciiTheme="minorEastAsia" w:hAnsiTheme="minorEastAsia"/>
+              </w:rPr>
+              <w:t xml:space="preserve">• </w:t>
+            </w:r>
+            <w:r>
+              <w:rPr>
+                <w:rFonts w:asciiTheme="minorEastAsia" w:hAnsiTheme="minorEastAsia" w:hint="eastAsia"/>
+              </w:rPr>
+              <w:t>H</w:t>
+            </w:r>
+            <w:r>
+              <w:rPr>
+                <w:rFonts w:asciiTheme="minorEastAsia" w:hAnsiTheme="minorEastAsia"/>
+              </w:rPr>
+              <w:t>idden</w:t>
+            </w:r>
+            <w:r>
+              <w:rPr>
+                <w:rFonts w:asciiTheme="minorEastAsia" w:hAnsiTheme="minorEastAsia" w:hint="eastAsia"/>
+              </w:rPr>
+              <w:t xml:space="preserve"> 스테이지가 존재한다.</w:t>
+            </w:r>
+          </w:p>
+          <w:p>
+            <w:pPr>
+              <w:widowControl/>
+              <w:wordWrap/>
+              <w:autoSpaceDE/>
+              <w:autoSpaceDN/>
+              <w:ind w:firstLineChars="300" w:firstLine="600"/>
+            </w:pPr>
+            <w:r>
+              <w:t xml:space="preserve">- </w:t>
+            </w:r>
+            <w:r>
+              <w:rPr>
+                <w:rFonts w:hint="eastAsia"/>
+              </w:rPr>
+              <w:t>기존 게임 형식은 동일하되,</w:t>
+            </w:r>
+            <w:r>
+              <w:t xml:space="preserve"> </w:t>
+            </w:r>
+            <w:r>
+              <w:rPr>
+                <w:rFonts w:hint="eastAsia"/>
+              </w:rPr>
+              <w:t>디펜스 형태의 게임으로 전환된다.</w:t>
+            </w:r>
+          </w:p>
+          <w:p>
+            <w:pPr>
+              <w:widowControl/>
+              <w:wordWrap/>
+              <w:autoSpaceDE/>
+              <w:autoSpaceDN/>
+              <w:ind w:firstLineChars="300" w:firstLine="600"/>
+            </w:pPr>
+            <w:r>
+              <w:t xml:space="preserve">- </w:t>
+            </w:r>
+            <w:r>
+              <w:rPr>
+                <w:rFonts w:hint="eastAsia"/>
+              </w:rPr>
+              <w:t>동물의 공격모드엔 시간적 제약, 횟수 제약이 생긴다.</w:t>
+            </w:r>
+          </w:p>
+          <w:p>
+            <w:pPr>
+              <w:widowControl/>
+              <w:wordWrap/>
+              <w:autoSpaceDE/>
+              <w:autoSpaceDN/>
+              <w:ind w:firstLineChars="300" w:firstLine="600"/>
+              <w:rPr>
+                <w:rFonts w:asciiTheme="minorEastAsia" w:hAnsiTheme="minorEastAsia"/>
+              </w:rPr>
+            </w:pPr>
+            <w:r>
+              <w:t xml:space="preserve">- </w:t>
+            </w:r>
+            <w:r>
+              <w:rPr>
+                <w:rFonts w:hint="eastAsia"/>
+              </w:rPr>
+              <w:t>실패 시 게임을 처음부터 다시 해야</w:t>
+            </w:r>
+            <w:r>
+              <w:rPr>
+                <w:rFonts w:hint="eastAsia"/>
+              </w:rPr>
+              <w:t xml:space="preserve"> 하</w:t>
+            </w:r>
+            <w:r>
+              <w:rPr>
+                <w:rFonts w:hint="eastAsia"/>
+              </w:rPr>
+              <w:t>며,</w:t>
+            </w:r>
+            <w:r>
+              <w:t xml:space="preserve"> </w:t>
+            </w:r>
+            <w:r>
+              <w:rPr>
+                <w:rFonts w:hint="eastAsia"/>
+              </w:rPr>
+              <w:t>성공시엔 게임에 인간이 출현하지 않는다.</w:t>
+            </w:r>
+          </w:p>
+        </w:tc>
+      </w:tr>
+      <w:tr>
+        <w:trPr>
+          <w:gridAfter w:val="1"/>
+          <w:wAfter w:w="192" w:type="dxa"/>
+          <w:trHeight w:val="454"/>
+          <w:jc w:val="center"/>
+        </w:trPr>
+        <w:tc>
+          <w:tcPr>
+            <w:tcW w:w="8834" w:type="dxa"/>
+            <w:tcBorders>
+              <w:top w:val="single" w:sz="4" w:space="0" w:color="auto"/>
+              <w:left w:val="single" w:sz="4" w:space="0" w:color="auto"/>
+              <w:bottom w:val="single" w:sz="4" w:space="0" w:color="auto"/>
+              <w:right w:val="single" w:sz="4" w:space="0" w:color="auto"/>
+            </w:tcBorders>
+            <w:vAlign w:val="bottom"/>
+          </w:tcPr>
+          <w:p>
+            <w:pPr>
+              <w:widowControl/>
+              <w:wordWrap/>
+              <w:autoSpaceDE/>
+              <w:autoSpaceDN/>
+              <w:ind w:firstLineChars="100" w:firstLine="200"/>
+            </w:pPr>
+            <w:r>
+              <w:rPr>
+                <w:rFonts w:hint="eastAsia"/>
+              </w:rPr>
+              <w:t>④ 동물</w:t>
+            </w:r>
+          </w:p>
+        </w:tc>
+      </w:tr>
+      <w:tr>
+        <w:trPr>
+          <w:gridAfter w:val="1"/>
+          <w:wAfter w:w="192" w:type="dxa"/>
+          <w:trHeight w:val="454"/>
+          <w:jc w:val="center"/>
+        </w:trPr>
+        <w:tc>
+          <w:tcPr>
+            <w:tcW w:w="8834" w:type="dxa"/>
+            <w:tcBorders>
+              <w:top w:val="single" w:sz="4" w:space="0" w:color="auto"/>
+              <w:left w:val="nil"/>
+              <w:bottom w:val="nil"/>
+              <w:right w:val="nil"/>
+            </w:tcBorders>
+            <w:vAlign w:val="bottom"/>
+          </w:tcPr>
+          <w:tbl>
+            <w:tblPr>
+              <w:tblStyle w:val="a4"/>
+              <w:tblpPr w:leftFromText="142" w:rightFromText="142" w:vertAnchor="text" w:horzAnchor="margin" w:tblpXSpec="center" w:tblpY="465"/>
+              <w:tblOverlap w:val="never"/>
+              <w:tblW w:w="7399" w:type="dxa"/>
+              <w:tblLook w:val="04A0" w:firstRow="1" w:lastRow="0" w:firstColumn="1" w:lastColumn="0" w:noHBand="0" w:noVBand="1"/>
+            </w:tblPr>
+            <w:tblGrid>
+              <w:gridCol w:w="1038"/>
+              <w:gridCol w:w="3924"/>
+              <w:gridCol w:w="1275"/>
+              <w:gridCol w:w="1162"/>
+            </w:tblGrid>
+            <w:tr>
+              <w:trPr>
+                <w:trHeight w:val="71"/>
+              </w:trPr>
+              <w:tc>
+                <w:tcPr>
+                  <w:tcW w:w="1038" w:type="dxa"/>
+                  <w:tcBorders>
+                    <w:top w:val="nil"/>
+                    <w:left w:val="nil"/>
+                    <w:bottom w:val="single" w:sz="4" w:space="0" w:color="808080" w:themeColor="background1" w:themeShade="80"/>
+                    <w:right w:val="nil"/>
+                  </w:tcBorders>
+                  <w:shd w:val="clear" w:color="auto" w:fill="D9D9D9" w:themeFill="background1" w:themeFillShade="D9"/>
+                  <w:vAlign w:val="center"/>
+                </w:tcPr>
+                <w:p>
+                  <w:pPr>
+                    <w:widowControl/>
+                    <w:wordWrap/>
+                    <w:autoSpaceDE/>
+                    <w:autoSpaceDN/>
+                    <w:jc w:val="center"/>
+                    <w:rPr>
+                      <w:rFonts w:asciiTheme="minorEastAsia" w:hAnsiTheme="minorEastAsia"/>
+                    </w:rPr>
+                  </w:pPr>
+                  <w:r>
+                    <w:rPr>
+                      <w:rFonts w:asciiTheme="minorEastAsia" w:hAnsiTheme="minorEastAsia" w:hint="eastAsia"/>
+                    </w:rPr>
+                    <w:t>레벨</w:t>
+                  </w:r>
+                </w:p>
+              </w:tc>
+              <w:tc>
+                <w:tcPr>
+                  <w:tcW w:w="3924" w:type="dxa"/>
+                  <w:tcBorders>
+                    <w:top w:val="nil"/>
+                    <w:left w:val="nil"/>
+                    <w:bottom w:val="single" w:sz="4" w:space="0" w:color="808080" w:themeColor="background1" w:themeShade="80"/>
+                    <w:right w:val="nil"/>
+                  </w:tcBorders>
+                  <w:shd w:val="clear" w:color="auto" w:fill="D9D9D9" w:themeFill="background1" w:themeFillShade="D9"/>
+                  <w:vAlign w:val="center"/>
+                </w:tcPr>
+                <w:p>
+                  <w:pPr>
+                    <w:widowControl/>
+                    <w:wordWrap/>
+                    <w:autoSpaceDE/>
+                    <w:autoSpaceDN/>
+                    <w:jc w:val="center"/>
+                    <w:rPr>
+                      <w:rFonts w:asciiTheme="minorEastAsia" w:hAnsiTheme="minorEastAsia"/>
+                    </w:rPr>
+                  </w:pPr>
+                  <w:r>
+                    <w:rPr>
+                      <w:rFonts w:asciiTheme="minorEastAsia" w:hAnsiTheme="minorEastAsia" w:hint="eastAsia"/>
+                    </w:rPr>
+                    <w:t>상세 설명</w:t>
+                  </w:r>
+                </w:p>
+              </w:tc>
+              <w:tc>
+                <w:tcPr>
+                  <w:tcW w:w="1275" w:type="dxa"/>
+                  <w:tcBorders>
+                    <w:top w:val="nil"/>
+                    <w:left w:val="nil"/>
+                    <w:bottom w:val="single" w:sz="4" w:space="0" w:color="808080" w:themeColor="background1" w:themeShade="80"/>
+                    <w:right w:val="nil"/>
+                  </w:tcBorders>
+                  <w:shd w:val="clear" w:color="auto" w:fill="D9D9D9" w:themeFill="background1" w:themeFillShade="D9"/>
+                  <w:vAlign w:val="center"/>
+                </w:tcPr>
+                <w:p>
+                  <w:pPr>
+                    <w:widowControl/>
+                    <w:wordWrap/>
+                    <w:autoSpaceDE/>
+                    <w:autoSpaceDN/>
+                    <w:jc w:val="center"/>
+                    <w:rPr>
+                      <w:rFonts w:asciiTheme="minorEastAsia" w:hAnsiTheme="minorEastAsia"/>
+                    </w:rPr>
+                  </w:pPr>
+                  <w:r>
+                    <w:rPr>
+                      <w:rFonts w:asciiTheme="minorEastAsia" w:hAnsiTheme="minorEastAsia" w:hint="eastAsia"/>
+                    </w:rPr>
+                    <w:t>아군</w:t>
+                  </w:r>
+                </w:p>
+              </w:tc>
+              <w:tc>
+                <w:tcPr>
+                  <w:tcW w:w="1162" w:type="dxa"/>
+                  <w:tcBorders>
+                    <w:top w:val="nil"/>
+                    <w:left w:val="nil"/>
+                    <w:bottom w:val="single" w:sz="4" w:space="0" w:color="808080" w:themeColor="background1" w:themeShade="80"/>
+                    <w:right w:val="nil"/>
+                  </w:tcBorders>
+                  <w:shd w:val="clear" w:color="auto" w:fill="D9D9D9" w:themeFill="background1" w:themeFillShade="D9"/>
+                  <w:vAlign w:val="center"/>
+                </w:tcPr>
+                <w:p>
+                  <w:pPr>
+                    <w:widowControl/>
+                    <w:wordWrap/>
+                    <w:autoSpaceDE/>
+                    <w:autoSpaceDN/>
+                    <w:jc w:val="center"/>
+                    <w:rPr>
+                      <w:rFonts w:asciiTheme="minorEastAsia" w:hAnsiTheme="minorEastAsia"/>
+                    </w:rPr>
+                  </w:pPr>
+                  <w:r>
+                    <w:rPr>
+                      <w:rFonts w:asciiTheme="minorEastAsia" w:hAnsiTheme="minorEastAsia" w:hint="eastAsia"/>
+                    </w:rPr>
+                    <w:t>적군</w:t>
+                  </w:r>
+                </w:p>
+              </w:tc>
+            </w:tr>
+            <w:tr>
+              <w:trPr>
+                <w:trHeight w:val="71"/>
+              </w:trPr>
+              <w:tc>
+                <w:tcPr>
+                  <w:tcW w:w="1038" w:type="dxa"/>
+                  <w:tcBorders>
+                    <w:top w:val="single" w:sz="4" w:space="0" w:color="808080" w:themeColor="background1" w:themeShade="80"/>
+                    <w:left w:val="nil"/>
+                    <w:right w:val="nil"/>
+                  </w:tcBorders>
+                  <w:shd w:val="clear" w:color="auto" w:fill="E7E6E6" w:themeFill="background2"/>
+                  <w:vAlign w:val="bottom"/>
+                </w:tcPr>
+                <w:p>
+                  <w:pPr>
+                    <w:widowControl/>
+                    <w:wordWrap/>
+                    <w:autoSpaceDE/>
+                    <w:autoSpaceDN/>
+                    <w:jc w:val="center"/>
+                    <w:rPr>
+                      <w:rFonts w:asciiTheme="minorEastAsia" w:hAnsiTheme="minorEastAsia"/>
+                    </w:rPr>
+                  </w:pPr>
+                  <w:r>
+                    <w:rPr>
+                      <w:rFonts w:asciiTheme="minorEastAsia" w:hAnsiTheme="minorEastAsia" w:hint="eastAsia"/>
+                    </w:rPr>
+                    <w:t>T</w:t>
+                  </w:r>
+                  <w:r>
+                    <w:rPr>
+                      <w:rFonts w:asciiTheme="minorEastAsia" w:hAnsiTheme="minorEastAsia"/>
+                    </w:rPr>
+                    <w:t>utorial</w:t>
+                  </w:r>
+                </w:p>
+              </w:tc>
+              <w:tc>
+                <w:tcPr>
+                  <w:tcW w:w="3924" w:type="dxa"/>
+                  <w:tcBorders>
+                    <w:top w:val="single" w:sz="4" w:space="0" w:color="808080" w:themeColor="background1" w:themeShade="80"/>
+                    <w:left w:val="nil"/>
+                    <w:right w:val="nil"/>
+                  </w:tcBorders>
+                  <w:vAlign w:val="bottom"/>
+                </w:tcPr>
+                <w:p>
+                  <w:pPr>
+                    <w:widowControl/>
+                    <w:wordWrap/>
+                    <w:autoSpaceDE/>
+                    <w:autoSpaceDN/>
+                    <w:rPr>
+                      <w:rFonts w:asciiTheme="minorEastAsia" w:hAnsiTheme="minorEastAsia"/>
+                    </w:rPr>
+                  </w:pPr>
+                  <w:r>
+                    <w:rPr>
+                      <w:rFonts w:asciiTheme="minorEastAsia" w:hAnsiTheme="minorEastAsia" w:hint="eastAsia"/>
+                    </w:rPr>
+                    <w:t>동물을 배치하는 방식을 배우는 단계</w:t>
+                  </w:r>
+                </w:p>
+              </w:tc>
+              <w:tc>
+                <w:tcPr>
+                  <w:tcW w:w="1275" w:type="dxa"/>
+                  <w:tcBorders>
+                    <w:top w:val="single" w:sz="4" w:space="0" w:color="808080" w:themeColor="background1" w:themeShade="80"/>
+                    <w:left w:val="nil"/>
+                    <w:right w:val="nil"/>
+                  </w:tcBorders>
+                  <w:shd w:val="clear" w:color="auto" w:fill="F2F2F2" w:themeFill="background1" w:themeFillShade="F2"/>
+                  <w:vAlign w:val="bottom"/>
+                </w:tcPr>
+                <w:p>
+                  <w:pPr>
+                    <w:widowControl/>
+                    <w:wordWrap/>
+                    <w:autoSpaceDE/>
+                    <w:autoSpaceDN/>
+                    <w:jc w:val="center"/>
+                    <w:rPr>
+                      <w:rFonts w:asciiTheme="minorEastAsia" w:hAnsiTheme="minorEastAsia"/>
+                    </w:rPr>
+                  </w:pPr>
+                </w:p>
+              </w:tc>
+              <w:tc>
+                <w:tcPr>
+                  <w:tcW w:w="1162" w:type="dxa"/>
+                  <w:tcBorders>
+                    <w:top w:val="single" w:sz="4" w:space="0" w:color="808080" w:themeColor="background1" w:themeShade="80"/>
+                    <w:left w:val="nil"/>
+                    <w:right w:val="nil"/>
+                  </w:tcBorders>
+                  <w:vAlign w:val="bottom"/>
+                </w:tcPr>
+                <w:p>
+                  <w:pPr>
+                    <w:widowControl/>
+                    <w:wordWrap/>
+                    <w:autoSpaceDE/>
+                    <w:autoSpaceDN/>
+                    <w:jc w:val="center"/>
+                    <w:rPr>
+                      <w:rFonts w:asciiTheme="minorEastAsia" w:hAnsiTheme="minorEastAsia"/>
+                    </w:rPr>
+                  </w:pPr>
+                </w:p>
+              </w:tc>
+            </w:tr>
+            <w:tr>
+              <w:trPr>
+                <w:trHeight w:val="71"/>
+              </w:trPr>
+              <w:tc>
+                <w:tcPr>
+                  <w:tcW w:w="1038" w:type="dxa"/>
+                  <w:tcBorders>
+                    <w:top w:val="single" w:sz="4" w:space="0" w:color="auto"/>
+                    <w:left w:val="nil"/>
+                    <w:bottom w:val="single" w:sz="4" w:space="0" w:color="auto"/>
+                    <w:right w:val="nil"/>
+                  </w:tcBorders>
+                  <w:shd w:val="clear" w:color="auto" w:fill="E7E6E6" w:themeFill="background2"/>
+                  <w:vAlign w:val="bottom"/>
+                </w:tcPr>
+                <w:p>
+                  <w:pPr>
+                    <w:widowControl/>
+                    <w:wordWrap/>
+                    <w:autoSpaceDE/>
+                    <w:autoSpaceDN/>
+                    <w:jc w:val="center"/>
+                    <w:rPr>
+                      <w:rFonts w:asciiTheme="minorEastAsia" w:hAnsiTheme="minorEastAsia"/>
+                    </w:rPr>
+                  </w:pPr>
+                  <w:r>
+                    <w:rPr>
+                      <w:rFonts w:asciiTheme="minorEastAsia" w:hAnsiTheme="minorEastAsia"/>
+                    </w:rPr>
+                    <w:t>Main</w:t>
+                  </w:r>
+                </w:p>
+              </w:tc>
+              <w:tc>
+                <w:tcPr>
+                  <w:tcW w:w="3924" w:type="dxa"/>
+                  <w:tcBorders>
+                    <w:top w:val="single" w:sz="4" w:space="0" w:color="auto"/>
+                    <w:left w:val="nil"/>
+                    <w:bottom w:val="single" w:sz="4" w:space="0" w:color="auto"/>
+                    <w:right w:val="nil"/>
+                  </w:tcBorders>
+                  <w:vAlign w:val="bottom"/>
+                </w:tcPr>
+                <w:p>
+                  <w:pPr>
+                    <w:widowControl/>
+                    <w:wordWrap/>
+                    <w:autoSpaceDE/>
+                    <w:autoSpaceDN/>
+                    <w:rPr>
+                      <w:rFonts w:asciiTheme="minorEastAsia" w:hAnsiTheme="minorEastAsia"/>
+                    </w:rPr>
+                  </w:pPr>
+                  <w:r>
+                    <w:rPr>
+                      <w:rFonts w:asciiTheme="minorEastAsia" w:hAnsiTheme="minorEastAsia" w:hint="eastAsia"/>
+                    </w:rPr>
+                    <w:t>실질적인 게임을 플레이하는 단계</w:t>
+                  </w:r>
+                </w:p>
+              </w:tc>
+              <w:tc>
+                <w:tcPr>
+                  <w:tcW w:w="1275" w:type="dxa"/>
+                  <w:tcBorders>
+                    <w:top w:val="single" w:sz="4" w:space="0" w:color="auto"/>
+                    <w:left w:val="nil"/>
+                    <w:bottom w:val="single" w:sz="4" w:space="0" w:color="auto"/>
+                    <w:right w:val="nil"/>
+                  </w:tcBorders>
+                  <w:shd w:val="clear" w:color="auto" w:fill="F2F2F2" w:themeFill="background1" w:themeFillShade="F2"/>
+                  <w:vAlign w:val="bottom"/>
+                </w:tcPr>
+                <w:p>
+                  <w:pPr>
+                    <w:widowControl/>
+                    <w:wordWrap/>
+                    <w:autoSpaceDE/>
+                    <w:autoSpaceDN/>
+                    <w:jc w:val="center"/>
+                    <w:rPr>
+                      <w:rFonts w:asciiTheme="minorEastAsia" w:hAnsiTheme="minorEastAsia"/>
+                    </w:rPr>
+                  </w:pPr>
+                  <w:r>
+                    <w:rPr>
+                      <w:rFonts w:asciiTheme="minorEastAsia" w:hAnsiTheme="minorEastAsia" w:hint="eastAsia"/>
+                    </w:rPr>
+                    <w:t xml:space="preserve">소형 </w:t>
+                  </w:r>
+                  <w:r>
+                    <w:rPr>
+                      <w:rFonts w:asciiTheme="minorEastAsia" w:hAnsiTheme="minorEastAsia" w:hint="eastAsia"/>
+                    </w:rPr>
+                    <w:t>동물</w:t>
+                  </w:r>
+                </w:p>
+              </w:tc>
+              <w:tc>
+                <w:tcPr>
+                  <w:tcW w:w="1162" w:type="dxa"/>
+                  <w:tcBorders>
+                    <w:top w:val="single" w:sz="4" w:space="0" w:color="auto"/>
+                    <w:left w:val="nil"/>
+                    <w:bottom w:val="single" w:sz="4" w:space="0" w:color="auto"/>
+                    <w:right w:val="nil"/>
+                  </w:tcBorders>
+                  <w:vAlign w:val="bottom"/>
+                </w:tcPr>
+                <w:p>
+                  <w:pPr>
+                    <w:widowControl/>
+                    <w:wordWrap/>
+                    <w:autoSpaceDE/>
+                    <w:autoSpaceDN/>
+                    <w:jc w:val="center"/>
+                    <w:rPr>
+                      <w:rFonts w:asciiTheme="minorEastAsia" w:hAnsiTheme="minorEastAsia"/>
+                    </w:rPr>
+                  </w:pPr>
+                  <w:r>
+                    <w:rPr>
+                      <w:rFonts w:asciiTheme="minorEastAsia" w:hAnsiTheme="minorEastAsia" w:hint="eastAsia"/>
+                    </w:rPr>
+                    <w:t>인간</w:t>
+                  </w:r>
+                </w:p>
+              </w:tc>
+            </w:tr>
+            <w:tr>
+              <w:trPr>
+                <w:trHeight w:val="71"/>
+              </w:trPr>
+              <w:tc>
+                <w:tcPr>
+                  <w:tcW w:w="1038" w:type="dxa"/>
+                  <w:tcBorders>
+                    <w:top w:val="single" w:sz="4" w:space="0" w:color="auto"/>
+                    <w:left w:val="nil"/>
+                    <w:bottom w:val="nil"/>
+                    <w:right w:val="nil"/>
+                  </w:tcBorders>
+                  <w:shd w:val="clear" w:color="auto" w:fill="E7E6E6" w:themeFill="background2"/>
+                  <w:vAlign w:val="bottom"/>
+                </w:tcPr>
+                <w:p>
+                  <w:pPr>
+                    <w:widowControl/>
+                    <w:wordWrap/>
+                    <w:autoSpaceDE/>
+                    <w:autoSpaceDN/>
+                    <w:jc w:val="center"/>
+                    <w:rPr>
+                      <w:rFonts w:asciiTheme="minorEastAsia" w:hAnsiTheme="minorEastAsia"/>
+                    </w:rPr>
+                  </w:pPr>
+                  <w:r>
+                    <w:rPr>
+                      <w:rFonts w:asciiTheme="minorEastAsia" w:hAnsiTheme="minorEastAsia" w:hint="eastAsia"/>
+                    </w:rPr>
+                    <w:t>H</w:t>
+                  </w:r>
+                  <w:r>
+                    <w:rPr>
+                      <w:rFonts w:asciiTheme="minorEastAsia" w:hAnsiTheme="minorEastAsia"/>
+                    </w:rPr>
+                    <w:t>idden</w:t>
+                  </w:r>
+                </w:p>
+              </w:tc>
+              <w:tc>
+                <w:tcPr>
+                  <w:tcW w:w="3924" w:type="dxa"/>
+                  <w:tcBorders>
+                    <w:top w:val="single" w:sz="4" w:space="0" w:color="auto"/>
+                    <w:left w:val="nil"/>
+                    <w:bottom w:val="nil"/>
+                    <w:right w:val="nil"/>
+                  </w:tcBorders>
+                  <w:vAlign w:val="bottom"/>
+                </w:tcPr>
+                <w:p>
+                  <w:pPr>
+                    <w:widowControl/>
+                    <w:wordWrap/>
+                    <w:autoSpaceDE/>
+                    <w:autoSpaceDN/>
+                    <w:rPr>
+                      <w:rFonts w:asciiTheme="minorEastAsia" w:hAnsiTheme="minorEastAsia"/>
+                    </w:rPr>
+                  </w:pPr>
+                  <w:r>
+                    <w:rPr>
+                      <w:rFonts w:asciiTheme="minorEastAsia" w:hAnsiTheme="minorEastAsia" w:hint="eastAsia"/>
+                    </w:rPr>
+                    <w:t>엔딩을 볼 수 있는 단계</w:t>
+                  </w:r>
+                </w:p>
+              </w:tc>
+              <w:tc>
+                <w:tcPr>
+                  <w:tcW w:w="1275" w:type="dxa"/>
+                  <w:tcBorders>
+                    <w:top w:val="single" w:sz="4" w:space="0" w:color="auto"/>
+                    <w:left w:val="nil"/>
+                    <w:bottom w:val="nil"/>
+                    <w:right w:val="nil"/>
+                  </w:tcBorders>
+                  <w:shd w:val="clear" w:color="auto" w:fill="F2F2F2" w:themeFill="background1" w:themeFillShade="F2"/>
+                  <w:vAlign w:val="bottom"/>
+                </w:tcPr>
+                <w:p>
+                  <w:pPr>
+                    <w:widowControl/>
+                    <w:wordWrap/>
+                    <w:autoSpaceDE/>
+                    <w:autoSpaceDN/>
+                    <w:jc w:val="center"/>
+                    <w:rPr>
+                      <w:rFonts w:asciiTheme="minorEastAsia" w:hAnsiTheme="minorEastAsia"/>
+                    </w:rPr>
+                  </w:pPr>
+                  <w:r>
+                    <w:rPr>
+                      <w:rFonts w:asciiTheme="minorEastAsia" w:hAnsiTheme="minorEastAsia" w:hint="eastAsia"/>
+                    </w:rPr>
+                    <w:t xml:space="preserve">대형 </w:t>
+                  </w:r>
+                  <w:r>
+                    <w:rPr>
+                      <w:rFonts w:asciiTheme="minorEastAsia" w:hAnsiTheme="minorEastAsia" w:hint="eastAsia"/>
+                    </w:rPr>
+                    <w:t>동물</w:t>
+                  </w:r>
+                </w:p>
+              </w:tc>
+              <w:tc>
+                <w:tcPr>
+                  <w:tcW w:w="1162" w:type="dxa"/>
+                  <w:tcBorders>
+                    <w:top w:val="single" w:sz="4" w:space="0" w:color="auto"/>
+                    <w:left w:val="nil"/>
+                    <w:bottom w:val="nil"/>
+                    <w:right w:val="nil"/>
+                  </w:tcBorders>
+                  <w:vAlign w:val="bottom"/>
+                </w:tcPr>
+                <w:p>
+                  <w:pPr>
+                    <w:widowControl/>
+                    <w:wordWrap/>
+                    <w:autoSpaceDE/>
+                    <w:autoSpaceDN/>
+                    <w:jc w:val="center"/>
+                    <w:rPr>
+                      <w:rFonts w:asciiTheme="minorEastAsia" w:hAnsiTheme="minorEastAsia"/>
+                    </w:rPr>
+                  </w:pPr>
+                  <w:r>
+                    <w:rPr>
+                      <w:rFonts w:asciiTheme="minorEastAsia" w:hAnsiTheme="minorEastAsia" w:hint="eastAsia"/>
+                    </w:rPr>
+                    <w:t>인간 무리</w:t>
+                  </w:r>
+                </w:p>
+              </w:tc>
+            </w:tr>
+          </w:tbl>
+          <w:p>
+            <w:pPr>
+              <w:widowControl/>
+              <w:wordWrap/>
+              <w:autoSpaceDE/>
+              <w:autoSpaceDN/>
+              <w:ind w:firstLineChars="100" w:firstLine="200"/>
+            </w:pPr>
+            <w:r>
+              <w:rPr>
+                <w:rFonts w:hint="eastAsia"/>
+              </w:rPr>
+              <w:t>⑤ 레벨 구성</w:t>
+            </w:r>
+          </w:p>
+        </w:tc>
+      </w:tr>
+      <w:tr>
+        <w:trPr>
+          <w:trHeight w:val="807"/>
+          <w:jc w:val="center"/>
+        </w:trPr>
+        <w:tc>
+          <w:tcPr>
+            <w:tcW w:w="9026" w:type="dxa"/>
+            <w:gridSpan w:val="2"/>
+            <w:tcBorders>
+              <w:top w:val="nil"/>
+              <w:left w:val="nil"/>
+              <w:bottom w:val="single" w:sz="4" w:space="0" w:color="auto"/>
+              <w:right w:val="nil"/>
+            </w:tcBorders>
+            <w:vAlign w:val="bottom"/>
+          </w:tcPr>
+          <w:p>
+            <w:pPr>
+              <w:widowControl/>
+              <w:wordWrap/>
+              <w:autoSpaceDE/>
+              <w:autoSpaceDN/>
+              <w:ind w:firstLineChars="100" w:firstLine="200"/>
+            </w:pPr>
+            <w:r>
+              <w:rPr>
+                <w:rFonts w:hint="eastAsia"/>
+              </w:rPr>
+              <w:t>⑥ 스코어 시스템</w:t>
+            </w:r>
+          </w:p>
+          <w:p>
+            <w:pPr>
+              <w:widowControl/>
+              <w:wordWrap/>
+              <w:autoSpaceDE/>
+              <w:autoSpaceDN/>
+              <w:ind w:firstLineChars="150" w:firstLine="300"/>
+              <w:rPr>
+                <w:rFonts w:asciiTheme="minorEastAsia" w:hAnsiTheme="minorEastAsia"/>
+              </w:rPr>
+            </w:pPr>
+            <w:r>
+              <w:rPr>
+                <w:rFonts w:asciiTheme="minorEastAsia" w:hAnsiTheme="minorEastAsia"/>
+              </w:rPr>
+              <w:t>• Main</w:t>
+            </w:r>
+          </w:p>
+          <w:p>
+            <w:pPr>
+              <w:widowControl/>
+              <w:wordWrap/>
+              <w:autoSpaceDE/>
+              <w:autoSpaceDN/>
+              <w:ind w:firstLineChars="150" w:firstLine="300"/>
+            </w:pPr>
+            <w:r>
+              <w:rPr>
+                <w:rFonts w:hint="eastAsia"/>
+              </w:rPr>
+              <w:t xml:space="preserve"> </w:t>
+            </w:r>
+            <w:r>
+              <w:t xml:space="preserve">- </w:t>
+            </w:r>
+            <w:r>
+              <w:rPr>
+                <w:rFonts w:hint="eastAsia"/>
+              </w:rPr>
+              <w:t>게임 시간:</w:t>
+            </w:r>
+            <w:r>
+              <w:t xml:space="preserve"> </w:t>
+            </w:r>
+            <w:r>
+              <w:rPr>
+                <w:rFonts w:hint="eastAsia"/>
+              </w:rPr>
+              <w:t>제한 없음</w:t>
+            </w:r>
+          </w:p>
+          <w:p>
+            <w:pPr>
+              <w:widowControl/>
+              <w:wordWrap/>
+              <w:autoSpaceDE/>
+              <w:autoSpaceDN/>
+              <w:ind w:firstLineChars="150" w:firstLine="300"/>
+            </w:pPr>
+            <w:r>
+              <w:rPr>
+                <w:rFonts w:hint="eastAsia"/>
+              </w:rPr>
+              <w:t xml:space="preserve"> </w:t>
+            </w:r>
+            <w:r>
+              <w:t xml:space="preserve">- </w:t>
+            </w:r>
+            <w:r>
+              <w:rPr>
+                <w:rFonts w:hint="eastAsia"/>
+              </w:rPr>
+              <w:t>출몰 아군:</w:t>
+            </w:r>
+            <w:r>
+              <w:t xml:space="preserve"> </w:t>
+            </w:r>
+            <w:r>
+              <w:rPr>
+                <w:rFonts w:hint="eastAsia"/>
+              </w:rPr>
+              <w:t xml:space="preserve">소형 </w:t>
+            </w:r>
+            <w:r>
+              <w:rPr>
+                <w:rFonts w:hint="eastAsia"/>
+              </w:rPr>
+              <w:t>동물</w:t>
+            </w:r>
+          </w:p>
+          <w:p>
+            <w:pPr>
+              <w:widowControl/>
+              <w:wordWrap/>
+              <w:autoSpaceDE/>
+              <w:autoSpaceDN/>
+              <w:ind w:firstLineChars="150" w:firstLine="300"/>
+            </w:pPr>
+            <w:r>
+              <w:rPr>
+                <w:rFonts w:hint="eastAsia"/>
+              </w:rPr>
+              <w:t xml:space="preserve"> </w:t>
+            </w:r>
+            <w:r>
+              <w:t xml:space="preserve">- </w:t>
+            </w:r>
+            <w:r>
+              <w:rPr>
+                <w:rFonts w:hint="eastAsia"/>
+              </w:rPr>
+              <w:t>출몰 적군:</w:t>
+            </w:r>
+            <w:r>
+              <w:t xml:space="preserve"> </w:t>
+            </w:r>
+            <w:r>
+              <w:rPr>
+                <w:rFonts w:hint="eastAsia"/>
+              </w:rPr>
+              <w:t>인간A</w:t>
+            </w:r>
+            <w:r>
+              <w:t xml:space="preserve">, </w:t>
+            </w:r>
+            <w:r>
+              <w:rPr>
+                <w:rFonts w:hint="eastAsia"/>
+              </w:rPr>
+              <w:t>인간B</w:t>
+            </w:r>
+            <w:r>
+              <w:t xml:space="preserve">, </w:t>
+            </w:r>
+            <w:r>
+              <w:rPr>
+                <w:rFonts w:hint="eastAsia"/>
+              </w:rPr>
+              <w:t>인간C</w:t>
+            </w:r>
+          </w:p>
+          <w:p>
+            <w:pPr>
+              <w:widowControl/>
+              <w:wordWrap/>
+              <w:autoSpaceDE/>
+              <w:autoSpaceDN/>
+              <w:ind w:firstLineChars="150" w:firstLine="300"/>
+            </w:pPr>
+            <w:r>
+              <w:rPr>
+                <w:rFonts w:hint="eastAsia"/>
+              </w:rPr>
+              <w:t xml:space="preserve"> </w:t>
+            </w:r>
+            <w:r>
+              <w:t xml:space="preserve">- </w:t>
+            </w:r>
+            <w:r>
+              <w:rPr>
+                <w:rFonts w:hint="eastAsia"/>
+              </w:rPr>
+              <w:t>클리어 조건:</w:t>
+            </w:r>
+            <w:r>
+              <w:t xml:space="preserve"> </w:t>
+            </w:r>
+            <w:r>
+              <w:rPr>
+                <w:rFonts w:hint="eastAsia"/>
+              </w:rPr>
+              <w:t>인간의 종류 가릴 것 없이 강력히 쫓아내기 N회</w:t>
+            </w:r>
+          </w:p>
+          <w:p>
+            <w:pPr>
+              <w:widowControl/>
+              <w:wordWrap/>
+              <w:autoSpaceDE/>
+              <w:autoSpaceDN/>
+              <w:ind w:firstLineChars="150" w:firstLine="300"/>
+              <w:rPr>
+                <w:rFonts w:asciiTheme="minorEastAsia" w:hAnsiTheme="minorEastAsia"/>
+              </w:rPr>
+            </w:pPr>
+            <w:r>
+              <w:rPr>
+                <w:rFonts w:asciiTheme="minorEastAsia" w:hAnsiTheme="minorEastAsia"/>
+              </w:rPr>
+              <w:t xml:space="preserve">• </w:t>
+            </w:r>
+            <w:r>
+              <w:rPr>
+                <w:rFonts w:asciiTheme="minorEastAsia" w:hAnsiTheme="minorEastAsia" w:hint="eastAsia"/>
+              </w:rPr>
+              <w:t>H</w:t>
+            </w:r>
+            <w:r>
+              <w:rPr>
+                <w:rFonts w:asciiTheme="minorEastAsia" w:hAnsiTheme="minorEastAsia"/>
+              </w:rPr>
+              <w:t>idden</w:t>
+            </w:r>
+          </w:p>
+          <w:p>
+            <w:pPr>
+              <w:widowControl/>
+              <w:wordWrap/>
+              <w:autoSpaceDE/>
+              <w:autoSpaceDN/>
+              <w:ind w:firstLineChars="150" w:firstLine="300"/>
+            </w:pPr>
+            <w:r>
+              <w:rPr>
+                <w:rFonts w:hint="eastAsia"/>
+              </w:rPr>
+              <w:t xml:space="preserve"> </w:t>
+            </w:r>
+            <w:r>
+              <w:t xml:space="preserve">- </w:t>
+            </w:r>
+            <w:r>
+              <w:rPr>
+                <w:rFonts w:hint="eastAsia"/>
+              </w:rPr>
+              <w:t>게임 시간:</w:t>
+            </w:r>
+            <w:r>
+              <w:t xml:space="preserve"> </w:t>
+            </w:r>
+            <w:r>
+              <w:rPr>
+                <w:rFonts w:hint="eastAsia"/>
+              </w:rPr>
+              <w:t>클리어 전</w:t>
+            </w:r>
+          </w:p>
+          <w:p>
+            <w:pPr>
+              <w:widowControl/>
+              <w:wordWrap/>
+              <w:autoSpaceDE/>
+              <w:autoSpaceDN/>
+              <w:ind w:firstLineChars="150" w:firstLine="300"/>
+            </w:pPr>
+            <w:r>
+              <w:rPr>
+                <w:rFonts w:hint="eastAsia"/>
+              </w:rPr>
+              <w:t xml:space="preserve"> </w:t>
+            </w:r>
+            <w:r>
+              <w:t xml:space="preserve">- </w:t>
+            </w:r>
+            <w:r>
+              <w:rPr>
+                <w:rFonts w:hint="eastAsia"/>
+              </w:rPr>
+              <w:t>출몰 아군:</w:t>
+            </w:r>
+            <w:r>
+              <w:t xml:space="preserve"> </w:t>
+            </w:r>
+            <w:r>
+              <w:rPr>
+                <w:rFonts w:hint="eastAsia"/>
+              </w:rPr>
+              <w:t>대형 동물</w:t>
+            </w:r>
+          </w:p>
+          <w:p>
+            <w:pPr>
+              <w:widowControl/>
+              <w:wordWrap/>
+              <w:autoSpaceDE/>
+              <w:autoSpaceDN/>
+              <w:ind w:firstLineChars="150" w:firstLine="300"/>
+            </w:pPr>
+            <w:r>
+              <w:rPr>
+                <w:rFonts w:hint="eastAsia"/>
+              </w:rPr>
+              <w:t xml:space="preserve"> </w:t>
+            </w:r>
+            <w:r>
+              <w:t xml:space="preserve">- </w:t>
+            </w:r>
+            <w:r>
+              <w:rPr>
+                <w:rFonts w:hint="eastAsia"/>
+              </w:rPr>
+              <w:t>출몰 적군:</w:t>
+            </w:r>
+            <w:r>
+              <w:t xml:space="preserve"> </w:t>
+            </w:r>
+            <w:r>
+              <w:rPr>
+                <w:rFonts w:hint="eastAsia"/>
+              </w:rPr>
+              <w:t>인간C 무리</w:t>
+            </w:r>
+          </w:p>
+          <w:p>
+            <w:pPr>
+              <w:widowControl/>
+              <w:wordWrap/>
+              <w:autoSpaceDE/>
+              <w:autoSpaceDN/>
+              <w:ind w:firstLineChars="150" w:firstLine="300"/>
+            </w:pPr>
+            <w:r>
+              <w:rPr>
+                <w:rFonts w:hint="eastAsia"/>
+              </w:rPr>
+              <w:t xml:space="preserve"> </w:t>
+            </w:r>
+            <w:r>
+              <w:t xml:space="preserve">- </w:t>
+            </w:r>
+            <w:r>
+              <w:rPr>
+                <w:rFonts w:hint="eastAsia"/>
+              </w:rPr>
+              <w:t>클리어 조건:</w:t>
+            </w:r>
+            <w:r>
+              <w:t xml:space="preserve"> </w:t>
+            </w:r>
+            <w:r>
+              <w:rPr>
+                <w:rFonts w:hint="eastAsia"/>
+              </w:rPr>
+              <w:t xml:space="preserve">일정한 간격으로 출몰하는 인간무리 격퇴 </w:t>
+            </w:r>
+            <w:r>
+              <w:t>N</w:t>
+            </w:r>
+            <w:r>
+              <w:rPr>
+                <w:rFonts w:hint="eastAsia"/>
+              </w:rPr>
+              <w:t>회</w:t>
+            </w:r>
+          </w:p>
+          <w:p>
+            <w:pPr>
+              <w:widowControl/>
+              <w:wordWrap/>
+              <w:autoSpaceDE/>
+              <w:autoSpaceDN/>
+              <w:ind w:firstLineChars="150" w:firstLine="300"/>
+              <w:rPr>
+                <w:rFonts w:asciiTheme="minorEastAsia" w:hAnsiTheme="minorEastAsia"/>
+              </w:rPr>
+            </w:pPr>
+            <w:r>
+              <w:rPr>
+                <w:rFonts w:asciiTheme="minorEastAsia" w:hAnsiTheme="minorEastAsia"/>
+              </w:rPr>
+              <w:t xml:space="preserve">• </w:t>
+            </w:r>
+            <w:r>
+              <w:rPr>
+                <w:rFonts w:asciiTheme="minorEastAsia" w:hAnsiTheme="minorEastAsia" w:hint="eastAsia"/>
+              </w:rPr>
+              <w:t xml:space="preserve">적군 별 </w:t>
+            </w:r>
+            <w:r>
+              <w:rPr>
+                <w:rFonts w:asciiTheme="minorEastAsia" w:hAnsiTheme="minorEastAsia" w:hint="eastAsia"/>
+              </w:rPr>
+              <w:t>영향력 표(M</w:t>
+            </w:r>
+            <w:r>
+              <w:rPr>
+                <w:rFonts w:asciiTheme="minorEastAsia" w:hAnsiTheme="minorEastAsia"/>
+              </w:rPr>
+              <w:t>ain)</w:t>
+            </w:r>
+          </w:p>
+          <w:tbl>
+            <w:tblPr>
+              <w:tblStyle w:val="a4"/>
+              <w:tblW w:w="0" w:type="auto"/>
+              <w:tblInd w:w="597" w:type="dxa"/>
+              <w:tblBorders>
+                <w:top w:val="none" w:sz="0" w:space="0" w:color="auto"/>
+                <w:left w:val="none" w:sz="0" w:space="0" w:color="auto"/>
+                <w:bottom w:val="none" w:sz="0" w:space="0" w:color="auto"/>
+                <w:right w:val="none" w:sz="0" w:space="0" w:color="auto"/>
+                <w:insideH w:val="none" w:sz="0" w:space="0" w:color="auto"/>
+                <w:insideV w:val="none" w:sz="0" w:space="0" w:color="auto"/>
+              </w:tblBorders>
+              <w:tblLook w:val="04A0" w:firstRow="1" w:lastRow="0" w:firstColumn="1" w:lastColumn="0" w:noHBand="0" w:noVBand="1"/>
+            </w:tblPr>
+            <w:tblGrid>
+              <w:gridCol w:w="1546"/>
+              <w:gridCol w:w="1546"/>
+              <w:gridCol w:w="1546"/>
+              <w:gridCol w:w="1546"/>
+            </w:tblGrid>
+            <w:tr>
+              <w:trPr>
+                <w:trHeight w:val="254"/>
+              </w:trPr>
+              <w:tc>
+                <w:tcPr>
+                  <w:tcW w:w="1546" w:type="dxa"/>
+                </w:tcPr>
+                <w:p>
+                  <w:pPr>
+                    <w:widowControl/>
+                    <w:wordWrap/>
+                    <w:autoSpaceDE/>
+                    <w:autoSpaceDN/>
+                  </w:pPr>
+                </w:p>
+              </w:tc>
+              <w:tc>
+                <w:tcPr>
+                  <w:tcW w:w="1546" w:type="dxa"/>
+                  <w:shd w:val="clear" w:color="auto" w:fill="D9D9D9" w:themeFill="background1" w:themeFillShade="D9"/>
+                </w:tcPr>
+                <w:p>
+                  <w:pPr>
+                    <w:widowControl/>
+                    <w:wordWrap/>
+                    <w:autoSpaceDE/>
+                    <w:autoSpaceDN/>
+                    <w:jc w:val="center"/>
+                  </w:pPr>
+                  <w:r>
+                    <w:rPr>
+                      <w:rFonts w:hint="eastAsia"/>
+                    </w:rPr>
+                    <w:t xml:space="preserve">인간 </w:t>
+                  </w:r>
+                  <w:r>
+                    <w:t>A</w:t>
+                  </w:r>
+                </w:p>
+              </w:tc>
+              <w:tc>
+                <w:tcPr>
+                  <w:tcW w:w="1546" w:type="dxa"/>
+                  <w:shd w:val="clear" w:color="auto" w:fill="D9D9D9" w:themeFill="background1" w:themeFillShade="D9"/>
+                </w:tcPr>
+                <w:p>
+                  <w:pPr>
+                    <w:widowControl/>
+                    <w:wordWrap/>
+                    <w:autoSpaceDE/>
+                    <w:autoSpaceDN/>
+                    <w:jc w:val="center"/>
+                  </w:pPr>
+                  <w:r>
+                    <w:rPr>
+                      <w:rFonts w:hint="eastAsia"/>
+                    </w:rPr>
+                    <w:t>인간 B</w:t>
+                  </w:r>
+                </w:p>
+              </w:tc>
+              <w:tc>
+                <w:tcPr>
+                  <w:tcW w:w="1546" w:type="dxa"/>
+                  <w:shd w:val="clear" w:color="auto" w:fill="D9D9D9" w:themeFill="background1" w:themeFillShade="D9"/>
+                </w:tcPr>
+                <w:p>
+                  <w:pPr>
+                    <w:widowControl/>
+                    <w:wordWrap/>
+                    <w:autoSpaceDE/>
+                    <w:autoSpaceDN/>
+                    <w:jc w:val="center"/>
+                  </w:pPr>
+                  <w:r>
+                    <w:rPr>
+                      <w:rFonts w:hint="eastAsia"/>
+                    </w:rPr>
+                    <w:t xml:space="preserve">인간 </w:t>
+                  </w:r>
+                  <w:r>
+                    <w:t>C</w:t>
+                  </w:r>
+                </w:p>
+              </w:tc>
+            </w:tr>
+            <w:tr>
+              <w:trPr>
+                <w:trHeight w:val="247"/>
+              </w:trPr>
+              <w:tc>
+                <w:tcPr>
+                  <w:tcW w:w="1546" w:type="dxa"/>
+                  <w:shd w:val="clear" w:color="auto" w:fill="D9D9D9" w:themeFill="background1" w:themeFillShade="D9"/>
+                </w:tcPr>
+                <w:p>
+                  <w:pPr>
+                    <w:widowControl/>
+                    <w:wordWrap/>
+                    <w:autoSpaceDE/>
+                    <w:autoSpaceDN/>
+                    <w:jc w:val="center"/>
+                  </w:pPr>
+                  <w:r>
+                    <w:rPr>
+                      <w:rFonts w:hint="eastAsia"/>
+                    </w:rPr>
+                    <w:t>방치</w:t>
+                  </w:r>
+                </w:p>
+              </w:tc>
+              <w:tc>
+                <w:tcPr>
+                  <w:tcW w:w="1546" w:type="dxa"/>
+                </w:tcPr>
+                <w:p>
+                  <w:pPr>
+                    <w:widowControl/>
+                    <w:wordWrap/>
+                    <w:autoSpaceDE/>
+                    <w:autoSpaceDN/>
+                    <w:jc w:val="center"/>
+                  </w:pPr>
+                  <w:r>
+                    <w:rPr>
+                      <w:rFonts w:hint="eastAsia"/>
+                    </w:rPr>
+                    <w:t>-</w:t>
+                  </w:r>
+                </w:p>
+              </w:tc>
+              <w:tc>
+                <w:tcPr>
+                  <w:tcW w:w="1546" w:type="dxa"/>
+                </w:tcPr>
+                <w:p>
+                  <w:pPr>
+                    <w:widowControl/>
+                    <w:wordWrap/>
+                    <w:autoSpaceDE/>
+                    <w:autoSpaceDN/>
+                    <w:jc w:val="center"/>
+                  </w:pPr>
+                  <w:r>
+                    <w:rPr>
+                      <w:rFonts w:hint="eastAsia"/>
+                    </w:rPr>
+                    <w:t>0</w:t>
+                  </w:r>
+                </w:p>
+              </w:tc>
+              <w:tc>
+                <w:tcPr>
+                  <w:tcW w:w="1546" w:type="dxa"/>
+                </w:tcPr>
+                <w:p>
+                  <w:pPr>
+                    <w:widowControl/>
+                    <w:wordWrap/>
+                    <w:autoSpaceDE/>
+                    <w:autoSpaceDN/>
+                    <w:jc w:val="center"/>
+                  </w:pPr>
+                  <w:r>
+                    <w:rPr>
+                      <w:rFonts w:hint="eastAsia"/>
+                    </w:rPr>
+                    <w:t>+</w:t>
+                  </w:r>
+                </w:p>
+              </w:tc>
+            </w:tr>
+            <w:tr>
+              <w:trPr>
+                <w:trHeight w:val="254"/>
+              </w:trPr>
+              <w:tc>
+                <w:tcPr>
+                  <w:tcW w:w="1546" w:type="dxa"/>
+                  <w:shd w:val="clear" w:color="auto" w:fill="D9D9D9" w:themeFill="background1" w:themeFillShade="D9"/>
+                </w:tcPr>
+                <w:p>
+                  <w:pPr>
+                    <w:widowControl/>
+                    <w:wordWrap/>
+                    <w:autoSpaceDE/>
+                    <w:autoSpaceDN/>
+                    <w:jc w:val="center"/>
+                  </w:pPr>
+                  <w:r>
+                    <w:rPr>
+                      <w:rFonts w:hint="eastAsia"/>
+                    </w:rPr>
+                    <w:t>공격</w:t>
+                  </w:r>
+                </w:p>
+              </w:tc>
+              <w:tc>
+                <w:tcPr>
+                  <w:tcW w:w="1546" w:type="dxa"/>
+                </w:tcPr>
+                <w:p>
+                  <w:pPr>
+                    <w:widowControl/>
+                    <w:wordWrap/>
+                    <w:autoSpaceDE/>
+                    <w:autoSpaceDN/>
+                    <w:jc w:val="center"/>
+                  </w:pPr>
+                  <w:r>
+                    <w:rPr>
+                      <w:rFonts w:hint="eastAsia"/>
+                    </w:rPr>
+                    <w:t>0</w:t>
+                  </w:r>
+                </w:p>
+              </w:tc>
+              <w:tc>
+                <w:tcPr>
+                  <w:tcW w:w="1546" w:type="dxa"/>
+                </w:tcPr>
+                <w:p>
+                  <w:pPr>
+                    <w:widowControl/>
+                    <w:wordWrap/>
+                    <w:autoSpaceDE/>
+                    <w:autoSpaceDN/>
+                    <w:jc w:val="center"/>
+                  </w:pPr>
+                  <w:r>
+                    <w:t>++</w:t>
+                  </w:r>
+                </w:p>
+              </w:tc>
+              <w:tc>
+                <w:tcPr>
+                  <w:tcW w:w="1546" w:type="dxa"/>
+                </w:tcPr>
+                <w:p>
+                  <w:pPr>
+                    <w:widowControl/>
+                    <w:wordWrap/>
+                    <w:autoSpaceDE/>
+                    <w:autoSpaceDN/>
+                    <w:jc w:val="center"/>
+                  </w:pPr>
+                  <w:r>
+                    <w:rPr>
+                      <w:rFonts w:hint="eastAsia"/>
+                    </w:rPr>
+                    <w:t>+</w:t>
+                  </w:r>
+                  <w:r>
+                    <w:t>++</w:t>
+                  </w:r>
+                </w:p>
+              </w:tc>
+            </w:tr>
+          </w:tbl>
+          <w:p>
+            <w:pPr>
+              <w:widowControl/>
+              <w:wordWrap/>
+              <w:autoSpaceDE/>
+              <w:autoSpaceDN/>
+              <w:ind w:firstLineChars="150" w:firstLine="300"/>
+            </w:pPr>
+            <w:r>
+              <w:rPr>
+                <w:rFonts w:hint="eastAsia"/>
+              </w:rPr>
+              <w:t xml:space="preserve"> </w:t>
+            </w:r>
+            <w:r>
+              <w:sym w:font="Wingdings" w:char="F0E0"/>
+            </w:r>
+            <w:r>
+              <w:t xml:space="preserve"> </w:t>
+            </w:r>
+            <w:r>
+              <w:rPr>
+                <w:rFonts w:hint="eastAsia"/>
+              </w:rPr>
+              <w:t>+</w:t>
+            </w:r>
+            <w:r>
+              <w:t xml:space="preserve"> </w:t>
+            </w:r>
+            <w:r>
+              <w:rPr>
+                <w:rFonts w:hint="eastAsia"/>
+              </w:rPr>
+              <w:t xml:space="preserve">영향력이 일정 수준을 넘어가면 </w:t>
+            </w:r>
+            <w:r>
+              <w:t xml:space="preserve">Hidden </w:t>
+            </w:r>
+            <w:r>
+              <w:rPr>
+                <w:rFonts w:hint="eastAsia"/>
+              </w:rPr>
+              <w:t>스테이지로 전환</w:t>
+            </w:r>
           </w:p>
         </w:tc>
       </w:tr>
@@ -2189,6 +4330,14 @@
         <w:tc>
           <w:tcPr>
             <w:tcW w:w="9026" w:type="dxa"/>
+            <w:gridSpan w:val="2"/>
+            <w:tcBorders>
+              <w:top w:val="single" w:sz="4" w:space="0" w:color="auto"/>
+              <w:left w:val="single" w:sz="4" w:space="0" w:color="auto"/>
+              <w:bottom w:val="single" w:sz="4" w:space="0" w:color="auto"/>
+              <w:right w:val="single" w:sz="4" w:space="0" w:color="auto"/>
+            </w:tcBorders>
+            <w:vAlign w:val="bottom"/>
           </w:tcPr>
           <w:p>
             <w:pPr>
@@ -2196,135 +4345,7 @@
               <w:wordWrap/>
               <w:autoSpaceDE/>
               <w:autoSpaceDN/>
-              <w:rPr>
-                <w:rFonts w:hint="eastAsia"/>
-              </w:rPr>
-            </w:pPr>
-          </w:p>
-        </w:tc>
-      </w:tr>
-      <w:tr>
-        <w:trPr>
-          <w:jc w:val="center"/>
-        </w:trPr>
-        <w:tc>
-          <w:tcPr>
-            <w:tcW w:w="9026" w:type="dxa"/>
-          </w:tcPr>
-          <w:p>
-            <w:pPr>
-              <w:widowControl/>
-              <w:wordWrap/>
-              <w:autoSpaceDE/>
-              <w:autoSpaceDN/>
-              <w:rPr>
-                <w:rFonts w:hint="eastAsia"/>
-              </w:rPr>
-            </w:pPr>
-          </w:p>
-        </w:tc>
-      </w:tr>
-      <w:tr>
-        <w:trPr>
-          <w:jc w:val="center"/>
-        </w:trPr>
-        <w:tc>
-          <w:tcPr>
-            <w:tcW w:w="9026" w:type="dxa"/>
-          </w:tcPr>
-          <w:p>
-            <w:pPr>
-              <w:widowControl/>
-              <w:wordWrap/>
-              <w:autoSpaceDE/>
-              <w:autoSpaceDN/>
-              <w:rPr>
-                <w:rFonts w:hint="eastAsia"/>
-              </w:rPr>
-            </w:pPr>
-          </w:p>
-        </w:tc>
-      </w:tr>
-      <w:tr>
-        <w:trPr>
-          <w:jc w:val="center"/>
-        </w:trPr>
-        <w:tc>
-          <w:tcPr>
-            <w:tcW w:w="9026" w:type="dxa"/>
-          </w:tcPr>
-          <w:p>
-            <w:pPr>
-              <w:widowControl/>
-              <w:wordWrap/>
-              <w:autoSpaceDE/>
-              <w:autoSpaceDN/>
-              <w:rPr>
-                <w:rFonts w:hint="eastAsia"/>
-              </w:rPr>
-            </w:pPr>
-          </w:p>
-        </w:tc>
-      </w:tr>
-      <w:tr>
-        <w:trPr>
-          <w:jc w:val="center"/>
-        </w:trPr>
-        <w:tc>
-          <w:tcPr>
-            <w:tcW w:w="9026" w:type="dxa"/>
-          </w:tcPr>
-          <w:p>
-            <w:pPr>
-              <w:widowControl/>
-              <w:wordWrap/>
-              <w:autoSpaceDE/>
-              <w:autoSpaceDN/>
-              <w:rPr>
-                <w:rFonts w:hint="eastAsia"/>
-              </w:rPr>
-            </w:pPr>
-          </w:p>
-        </w:tc>
-      </w:tr>
-      <w:tr>
-        <w:trPr>
-          <w:jc w:val="center"/>
-        </w:trPr>
-        <w:tc>
-          <w:tcPr>
-            <w:tcW w:w="9026" w:type="dxa"/>
-          </w:tcPr>
-          <w:p>
-            <w:pPr>
-              <w:widowControl/>
-              <w:wordWrap/>
-              <w:autoSpaceDE/>
-              <w:autoSpaceDN/>
-              <w:rPr>
-                <w:rFonts w:hint="eastAsia"/>
-              </w:rPr>
-            </w:pPr>
-          </w:p>
-        </w:tc>
-      </w:tr>
-      <w:tr>
-        <w:trPr>
-          <w:jc w:val="center"/>
-        </w:trPr>
-        <w:tc>
-          <w:tcPr>
-            <w:tcW w:w="9026" w:type="dxa"/>
-          </w:tcPr>
-          <w:p>
-            <w:pPr>
-              <w:widowControl/>
-              <w:wordWrap/>
-              <w:autoSpaceDE/>
-              <w:autoSpaceDN/>
-              <w:rPr>
-                <w:rFonts w:hint="eastAsia"/>
-              </w:rPr>
+              <w:ind w:firstLineChars="100" w:firstLine="200"/>
             </w:pPr>
           </w:p>
         </w:tc>
@@ -2336,9 +4357,6 @@
         <w:wordWrap/>
         <w:autoSpaceDE/>
         <w:autoSpaceDN/>
-        <w:rPr>
-          <w:rFonts w:hint="eastAsia"/>
-        </w:rPr>
       </w:pPr>
     </w:p>
     <w:sectPr>
@@ -2351,9 +4369,172 @@
 </w:document>
 </file>
 
+<file path=word/endnotes.xml><?xml version="1.0" encoding="utf-8"?>
+<w:endnotes xmlns:wpc="http://schemas.microsoft.com/office/word/2010/wordprocessingCanvas" xmlns:cx="http://schemas.microsoft.com/office/drawing/2014/chartex" xmlns:cx1="http://schemas.microsoft.com/office/drawing/2015/9/8/chartex" xmlns:cx2="http://schemas.microsoft.com/office/drawing/2015/10/21/chartex" xmlns:cx3="http://schemas.microsoft.com/office/drawing/2016/5/9/chartex" xmlns:cx4="http://schemas.microsoft.com/office/drawing/2016/5/10/chartex" xmlns:cx5="http://schemas.microsoft.com/office/drawing/2016/5/11/chartex" xmlns:cx6="http://schemas.microsoft.com/office/drawing/2016/5/12/chartex" xmlns:cx7="http://schemas.microsoft.com/office/drawing/2016/5/13/chartex" xmlns:cx8="http://schemas.microsoft.com/office/drawing/2016/5/14/chartex" xmlns:mc="http://schemas.openxmlformats.org/markup-compatibility/2006" xmlns:aink="http://schemas.microsoft.com/office/drawing/2016/ink" xmlns:am3d="http://schemas.microsoft.com/office/drawing/2017/model3d" xmlns:o="urn:schemas-microsoft-com:office:office" xmlns:r="http://schemas.openxmlformats.org/officeDocument/2006/relationships" xmlns:m="http://schemas.openxmlformats.org/officeDocument/2006/math" xmlns:v="urn:schemas-microsoft-com:vml" xmlns:wp14="http://schemas.microsoft.com/office/word/2010/wordprocessingDrawing" xmlns:wp="http://schemas.openxmlformats.org/drawingml/2006/wordprocessingDrawing" xmlns:w10="urn:schemas-microsoft-com:office:word" xmlns:w="http://schemas.openxmlformats.org/wordprocessingml/2006/main" xmlns:w14="http://schemas.microsoft.com/office/word/2010/wordml" xmlns:w15="http://schemas.microsoft.com/office/word/2012/wordml" xmlns:w16cex="http://schemas.microsoft.com/office/word/2018/wordml/cex" xmlns:w16cid="http://schemas.microsoft.com/office/word/2016/wordml/cid" xmlns:w16="http://schemas.microsoft.com/office/word/2018/wordml" xmlns:w16se="http://schemas.microsoft.com/office/word/2015/wordml/symex" xmlns:wpg="http://schemas.microsoft.com/office/word/2010/wordprocessingGroup" xmlns:wpi="http://schemas.microsoft.com/office/word/2010/wordprocessingInk" xmlns:wne="http://schemas.microsoft.com/office/word/2006/wordml" xmlns:wps="http://schemas.microsoft.com/office/word/2010/wordprocessingShape" mc:Ignorable="w14 w15 w16se w16cid w16 w16cex wp14">
+  <w:endnote w:type="separator" w:id="-1">
+    <w:p>
+      <w:pPr>
+        <w:spacing w:after="0" w:line="240" w:lineRule="auto"/>
+      </w:pPr>
+      <w:r>
+        <w:separator/>
+      </w:r>
+    </w:p>
+  </w:endnote>
+  <w:endnote w:type="continuationSeparator" w:id="0">
+    <w:p>
+      <w:pPr>
+        <w:spacing w:after="0" w:line="240" w:lineRule="auto"/>
+      </w:pPr>
+      <w:r>
+        <w:continuationSeparator/>
+      </w:r>
+    </w:p>
+  </w:endnote>
+</w:endnotes>
+</file>
+
+<file path=word/footnotes.xml><?xml version="1.0" encoding="utf-8"?>
+<w:footnotes xmlns:wpc="http://schemas.microsoft.com/office/word/2010/wordprocessingCanvas" xmlns:cx="http://schemas.microsoft.com/office/drawing/2014/chartex" xmlns:cx1="http://schemas.microsoft.com/office/drawing/2015/9/8/chartex" xmlns:cx2="http://schemas.microsoft.com/office/drawing/2015/10/21/chartex" xmlns:cx3="http://schemas.microsoft.com/office/drawing/2016/5/9/chartex" xmlns:cx4="http://schemas.microsoft.com/office/drawing/2016/5/10/chartex" xmlns:cx5="http://schemas.microsoft.com/office/drawing/2016/5/11/chartex" xmlns:cx6="http://schemas.microsoft.com/office/drawing/2016/5/12/chartex" xmlns:cx7="http://schemas.microsoft.com/office/drawing/2016/5/13/chartex" xmlns:cx8="http://schemas.microsoft.com/office/drawing/2016/5/14/chartex" xmlns:mc="http://schemas.openxmlformats.org/markup-compatibility/2006" xmlns:aink="http://schemas.microsoft.com/office/drawing/2016/ink" xmlns:am3d="http://schemas.microsoft.com/office/drawing/2017/model3d" xmlns:o="urn:schemas-microsoft-com:office:office" xmlns:r="http://schemas.openxmlformats.org/officeDocument/2006/relationships" xmlns:m="http://schemas.openxmlformats.org/officeDocument/2006/math" xmlns:v="urn:schemas-microsoft-com:vml" xmlns:wp14="http://schemas.microsoft.com/office/word/2010/wordprocessingDrawing" xmlns:wp="http://schemas.openxmlformats.org/drawingml/2006/wordprocessingDrawing" xmlns:w10="urn:schemas-microsoft-com:office:word" xmlns:w="http://schemas.openxmlformats.org/wordprocessingml/2006/main" xmlns:w14="http://schemas.microsoft.com/office/word/2010/wordml" xmlns:w15="http://schemas.microsoft.com/office/word/2012/wordml" xmlns:w16cex="http://schemas.microsoft.com/office/word/2018/wordml/cex" xmlns:w16cid="http://schemas.microsoft.com/office/word/2016/wordml/cid" xmlns:w16="http://schemas.microsoft.com/office/word/2018/wordml" xmlns:w16se="http://schemas.microsoft.com/office/word/2015/wordml/symex" xmlns:wpg="http://schemas.microsoft.com/office/word/2010/wordprocessingGroup" xmlns:wpi="http://schemas.microsoft.com/office/word/2010/wordprocessingInk" xmlns:wne="http://schemas.microsoft.com/office/word/2006/wordml" xmlns:wps="http://schemas.microsoft.com/office/word/2010/wordprocessingShape" mc:Ignorable="w14 w15 w16se w16cid w16 w16cex wp14">
+  <w:footnote w:type="separator" w:id="-1">
+    <w:p>
+      <w:pPr>
+        <w:spacing w:after="0" w:line="240" w:lineRule="auto"/>
+      </w:pPr>
+      <w:r>
+        <w:separator/>
+      </w:r>
+    </w:p>
+  </w:footnote>
+  <w:footnote w:type="continuationSeparator" w:id="0">
+    <w:p>
+      <w:pPr>
+        <w:spacing w:after="0" w:line="240" w:lineRule="auto"/>
+      </w:pPr>
+      <w:r>
+        <w:continuationSeparator/>
+      </w:r>
+    </w:p>
+  </w:footnote>
+</w:footnotes>
+</file>
+
 <file path=word/numbering.xml><?xml version="1.0" encoding="utf-8"?>
-<w:numbering xmlns:wpc="http://schemas.microsoft.com/office/word/2010/wordprocessingCanvas" xmlns:cx="http://schemas.microsoft.com/office/drawing/2014/chartex" xmlns:cx1="http://schemas.microsoft.com/office/drawing/2015/9/8/chartex" xmlns:cx2="http://schemas.microsoft.com/office/drawing/2015/10/21/chartex" xmlns:cx3="http://schemas.microsoft.com/office/drawing/2016/5/9/chartex" xmlns:cx4="http://schemas.microsoft.com/office/drawing/2016/5/10/chartex" xmlns:cx5="http://schemas.microsoft.com/office/drawing/2016/5/11/chartex" xmlns:cx6="http://schemas.microsoft.com/office/drawing/2016/5/12/chartex" xmlns:cx7="http://schemas.microsoft.com/office/drawing/2016/5/13/chartex" xmlns:cx8="http://schemas.microsoft.com/office/drawing/2016/5/14/chartex" xmlns:mc="http://schemas.openxmlformats.org/markup-compatibility/2006" xmlns:aink="http://schemas.microsoft.com/office/drawing/2016/ink" xmlns:am3d="http://schemas.microsoft.com/office/drawing/2017/model3d" xmlns:o="urn:schemas-microsoft-com:office:office" xmlns:r="http://schemas.openxmlformats.org/officeDocument/2006/relationships" xmlns:m="http://schemas.openxmlformats.org/officeDocument/2006/math" xmlns:v="urn:schemas-microsoft-com:vml" xmlns:wp14="http://schemas.microsoft.com/office/word/2010/wordprocessingDrawing" xmlns:wp="http://schemas.openxmlformats.org/drawingml/2006/wordprocessingDrawing" xmlns:w10="urn:schemas-microsoft-com:office:word" xmlns:w="http://schemas.openxmlformats.org/wordprocessingml/2006/main" xmlns:w14="http://schemas.microsoft.com/office/word/2010/wordml" xmlns:w15="http://schemas.microsoft.com/office/word/2012/wordml" xmlns:w16cid="http://schemas.microsoft.com/office/word/2016/wordml/cid" xmlns:w16se="http://schemas.microsoft.com/office/word/2015/wordml/symex" xmlns:wpg="http://schemas.microsoft.com/office/word/2010/wordprocessingGroup" xmlns:wpi="http://schemas.microsoft.com/office/word/2010/wordprocessingInk" xmlns:wne="http://schemas.microsoft.com/office/word/2006/wordml" xmlns:wps="http://schemas.microsoft.com/office/word/2010/wordprocessingShape" mc:Ignorable="w14 w15 w16se w16cid wp14">
+<w:numbering xmlns:wpc="http://schemas.microsoft.com/office/word/2010/wordprocessingCanvas" xmlns:cx="http://schemas.microsoft.com/office/drawing/2014/chartex" xmlns:cx1="http://schemas.microsoft.com/office/drawing/2015/9/8/chartex" xmlns:cx2="http://schemas.microsoft.com/office/drawing/2015/10/21/chartex" xmlns:cx3="http://schemas.microsoft.com/office/drawing/2016/5/9/chartex" xmlns:cx4="http://schemas.microsoft.com/office/drawing/2016/5/10/chartex" xmlns:cx5="http://schemas.microsoft.com/office/drawing/2016/5/11/chartex" xmlns:cx6="http://schemas.microsoft.com/office/drawing/2016/5/12/chartex" xmlns:cx7="http://schemas.microsoft.com/office/drawing/2016/5/13/chartex" xmlns:cx8="http://schemas.microsoft.com/office/drawing/2016/5/14/chartex" xmlns:mc="http://schemas.openxmlformats.org/markup-compatibility/2006" xmlns:aink="http://schemas.microsoft.com/office/drawing/2016/ink" xmlns:am3d="http://schemas.microsoft.com/office/drawing/2017/model3d" xmlns:o="urn:schemas-microsoft-com:office:office" xmlns:r="http://schemas.openxmlformats.org/officeDocument/2006/relationships" xmlns:m="http://schemas.openxmlformats.org/officeDocument/2006/math" xmlns:v="urn:schemas-microsoft-com:vml" xmlns:wp14="http://schemas.microsoft.com/office/word/2010/wordprocessingDrawing" xmlns:wp="http://schemas.openxmlformats.org/drawingml/2006/wordprocessingDrawing" xmlns:w10="urn:schemas-microsoft-com:office:word" xmlns:w="http://schemas.openxmlformats.org/wordprocessingml/2006/main" xmlns:w14="http://schemas.microsoft.com/office/word/2010/wordml" xmlns:w15="http://schemas.microsoft.com/office/word/2012/wordml" xmlns:w16cex="http://schemas.microsoft.com/office/word/2018/wordml/cex" xmlns:w16cid="http://schemas.microsoft.com/office/word/2016/wordml/cid" xmlns:w16="http://schemas.microsoft.com/office/word/2018/wordml" xmlns:w16se="http://schemas.microsoft.com/office/word/2015/wordml/symex" xmlns:wpg="http://schemas.microsoft.com/office/word/2010/wordprocessingGroup" xmlns:wpi="http://schemas.microsoft.com/office/word/2010/wordprocessingInk" xmlns:wne="http://schemas.microsoft.com/office/word/2006/wordml" xmlns:wps="http://schemas.microsoft.com/office/word/2010/wordprocessingShape" mc:Ignorable="w14 w15 w16se w16cid w16 w16cex wp14">
   <w:abstractNum w:abstractNumId="0" w15:restartNumberingAfterBreak="0">
+    <w:nsid w:val="09D8570E"/>
+    <w:multiLevelType w:val="hybridMultilevel"/>
+    <w:tmpl w:val="521E98B8"/>
+    <w:lvl w:ilvl="0" w:tplc="8AB25842">
+      <w:start w:val="1"/>
+      <w:numFmt w:val="bullet"/>
+      <w:lvlText w:val="-"/>
+      <w:lvlJc w:val="left"/>
+      <w:pPr>
+        <w:ind w:left="760" w:hanging="360"/>
+      </w:pPr>
+      <w:rPr>
+        <w:rFonts w:ascii="맑은 고딕" w:eastAsia="맑은 고딕" w:hAnsi="맑은 고딕" w:cstheme="minorBidi" w:hint="eastAsia"/>
+      </w:rPr>
+    </w:lvl>
+    <w:lvl w:ilvl="1" w:tplc="04090003" w:tentative="1">
+      <w:start w:val="1"/>
+      <w:numFmt w:val="bullet"/>
+      <w:lvlText w:val=""/>
+      <w:lvlJc w:val="left"/>
+      <w:pPr>
+        <w:ind w:left="1200" w:hanging="400"/>
+      </w:pPr>
+      <w:rPr>
+        <w:rFonts w:ascii="Wingdings" w:hAnsi="Wingdings" w:hint="default"/>
+      </w:rPr>
+    </w:lvl>
+    <w:lvl w:ilvl="2" w:tplc="04090005" w:tentative="1">
+      <w:start w:val="1"/>
+      <w:numFmt w:val="bullet"/>
+      <w:lvlText w:val=""/>
+      <w:lvlJc w:val="left"/>
+      <w:pPr>
+        <w:ind w:left="1600" w:hanging="400"/>
+      </w:pPr>
+      <w:rPr>
+        <w:rFonts w:ascii="Wingdings" w:hAnsi="Wingdings" w:hint="default"/>
+      </w:rPr>
+    </w:lvl>
+    <w:lvl w:ilvl="3" w:tplc="04090001" w:tentative="1">
+      <w:start w:val="1"/>
+      <w:numFmt w:val="bullet"/>
+      <w:lvlText w:val=""/>
+      <w:lvlJc w:val="left"/>
+      <w:pPr>
+        <w:ind w:left="2000" w:hanging="400"/>
+      </w:pPr>
+      <w:rPr>
+        <w:rFonts w:ascii="Wingdings" w:hAnsi="Wingdings" w:hint="default"/>
+      </w:rPr>
+    </w:lvl>
+    <w:lvl w:ilvl="4" w:tplc="04090003" w:tentative="1">
+      <w:start w:val="1"/>
+      <w:numFmt w:val="bullet"/>
+      <w:lvlText w:val=""/>
+      <w:lvlJc w:val="left"/>
+      <w:pPr>
+        <w:ind w:left="2400" w:hanging="400"/>
+      </w:pPr>
+      <w:rPr>
+        <w:rFonts w:ascii="Wingdings" w:hAnsi="Wingdings" w:hint="default"/>
+      </w:rPr>
+    </w:lvl>
+    <w:lvl w:ilvl="5" w:tplc="04090005" w:tentative="1">
+      <w:start w:val="1"/>
+      <w:numFmt w:val="bullet"/>
+      <w:lvlText w:val=""/>
+      <w:lvlJc w:val="left"/>
+      <w:pPr>
+        <w:ind w:left="2800" w:hanging="400"/>
+      </w:pPr>
+      <w:rPr>
+        <w:rFonts w:ascii="Wingdings" w:hAnsi="Wingdings" w:hint="default"/>
+      </w:rPr>
+    </w:lvl>
+    <w:lvl w:ilvl="6" w:tplc="04090001" w:tentative="1">
+      <w:start w:val="1"/>
+      <w:numFmt w:val="bullet"/>
+      <w:lvlText w:val=""/>
+      <w:lvlJc w:val="left"/>
+      <w:pPr>
+        <w:ind w:left="3200" w:hanging="400"/>
+      </w:pPr>
+      <w:rPr>
+        <w:rFonts w:ascii="Wingdings" w:hAnsi="Wingdings" w:hint="default"/>
+      </w:rPr>
+    </w:lvl>
+    <w:lvl w:ilvl="7" w:tplc="04090003" w:tentative="1">
+      <w:start w:val="1"/>
+      <w:numFmt w:val="bullet"/>
+      <w:lvlText w:val=""/>
+      <w:lvlJc w:val="left"/>
+      <w:pPr>
+        <w:ind w:left="3600" w:hanging="400"/>
+      </w:pPr>
+      <w:rPr>
+        <w:rFonts w:ascii="Wingdings" w:hAnsi="Wingdings" w:hint="default"/>
+      </w:rPr>
+    </w:lvl>
+    <w:lvl w:ilvl="8" w:tplc="04090005" w:tentative="1">
+      <w:start w:val="1"/>
+      <w:numFmt w:val="bullet"/>
+      <w:lvlText w:val=""/>
+      <w:lvlJc w:val="left"/>
+      <w:pPr>
+        <w:ind w:left="4000" w:hanging="400"/>
+      </w:pPr>
+      <w:rPr>
+        <w:rFonts w:ascii="Wingdings" w:hAnsi="Wingdings" w:hint="default"/>
+      </w:rPr>
+    </w:lvl>
+  </w:abstractNum>
+  <w:abstractNum w:abstractNumId="1" w15:restartNumberingAfterBreak="0">
     <w:nsid w:val="371E4857"/>
     <w:multiLevelType w:val="hybridMultilevel"/>
     <w:tmpl w:val="97E22B34"/>
@@ -2442,14 +4623,109 @@
       </w:pPr>
     </w:lvl>
   </w:abstractNum>
+  <w:abstractNum w:abstractNumId="2" w15:restartNumberingAfterBreak="0">
+    <w:nsid w:val="6AA74DA5"/>
+    <w:multiLevelType w:val="hybridMultilevel"/>
+    <w:tmpl w:val="A224EDE6"/>
+    <w:lvl w:ilvl="0" w:tplc="28C21BE6">
+      <w:start w:val="1"/>
+      <w:numFmt w:val="ganada"/>
+      <w:lvlText w:val="%1)"/>
+      <w:lvlJc w:val="left"/>
+      <w:pPr>
+        <w:ind w:left="775" w:hanging="375"/>
+      </w:pPr>
+      <w:rPr>
+        <w:rFonts w:hint="default"/>
+      </w:rPr>
+    </w:lvl>
+    <w:lvl w:ilvl="1" w:tplc="04090019" w:tentative="1">
+      <w:start w:val="1"/>
+      <w:numFmt w:val="upperLetter"/>
+      <w:lvlText w:val="%2."/>
+      <w:lvlJc w:val="left"/>
+      <w:pPr>
+        <w:ind w:left="1200" w:hanging="400"/>
+      </w:pPr>
+    </w:lvl>
+    <w:lvl w:ilvl="2" w:tplc="0409001B" w:tentative="1">
+      <w:start w:val="1"/>
+      <w:numFmt w:val="lowerRoman"/>
+      <w:lvlText w:val="%3."/>
+      <w:lvlJc w:val="right"/>
+      <w:pPr>
+        <w:ind w:left="1600" w:hanging="400"/>
+      </w:pPr>
+    </w:lvl>
+    <w:lvl w:ilvl="3" w:tplc="0409000F" w:tentative="1">
+      <w:start w:val="1"/>
+      <w:numFmt w:val="decimal"/>
+      <w:lvlText w:val="%4."/>
+      <w:lvlJc w:val="left"/>
+      <w:pPr>
+        <w:ind w:left="2000" w:hanging="400"/>
+      </w:pPr>
+    </w:lvl>
+    <w:lvl w:ilvl="4" w:tplc="04090019" w:tentative="1">
+      <w:start w:val="1"/>
+      <w:numFmt w:val="upperLetter"/>
+      <w:lvlText w:val="%5."/>
+      <w:lvlJc w:val="left"/>
+      <w:pPr>
+        <w:ind w:left="2400" w:hanging="400"/>
+      </w:pPr>
+    </w:lvl>
+    <w:lvl w:ilvl="5" w:tplc="0409001B" w:tentative="1">
+      <w:start w:val="1"/>
+      <w:numFmt w:val="lowerRoman"/>
+      <w:lvlText w:val="%6."/>
+      <w:lvlJc w:val="right"/>
+      <w:pPr>
+        <w:ind w:left="2800" w:hanging="400"/>
+      </w:pPr>
+    </w:lvl>
+    <w:lvl w:ilvl="6" w:tplc="0409000F" w:tentative="1">
+      <w:start w:val="1"/>
+      <w:numFmt w:val="decimal"/>
+      <w:lvlText w:val="%7."/>
+      <w:lvlJc w:val="left"/>
+      <w:pPr>
+        <w:ind w:left="3200" w:hanging="400"/>
+      </w:pPr>
+    </w:lvl>
+    <w:lvl w:ilvl="7" w:tplc="04090019" w:tentative="1">
+      <w:start w:val="1"/>
+      <w:numFmt w:val="upperLetter"/>
+      <w:lvlText w:val="%8."/>
+      <w:lvlJc w:val="left"/>
+      <w:pPr>
+        <w:ind w:left="3600" w:hanging="400"/>
+      </w:pPr>
+    </w:lvl>
+    <w:lvl w:ilvl="8" w:tplc="0409001B" w:tentative="1">
+      <w:start w:val="1"/>
+      <w:numFmt w:val="lowerRoman"/>
+      <w:lvlText w:val="%9."/>
+      <w:lvlJc w:val="right"/>
+      <w:pPr>
+        <w:ind w:left="4000" w:hanging="400"/>
+      </w:pPr>
+    </w:lvl>
+  </w:abstractNum>
   <w:num w:numId="1">
+    <w:abstractNumId w:val="1"/>
+  </w:num>
+  <w:num w:numId="2">
+    <w:abstractNumId w:val="2"/>
+  </w:num>
+  <w:num w:numId="3">
     <w:abstractNumId w:val="0"/>
   </w:num>
 </w:numbering>
 </file>
 
 <file path=word/styles.xml><?xml version="1.0" encoding="utf-8"?>
-<w:styles xmlns:mc="http://schemas.openxmlformats.org/markup-compatibility/2006" xmlns:r="http://schemas.openxmlformats.org/officeDocument/2006/relationships" xmlns:w="http://schemas.openxmlformats.org/wordprocessingml/2006/main" xmlns:w14="http://schemas.microsoft.com/office/word/2010/wordml" xmlns:w15="http://schemas.microsoft.com/office/word/2012/wordml" xmlns:w16cid="http://schemas.microsoft.com/office/word/2016/wordml/cid" xmlns:w16se="http://schemas.microsoft.com/office/word/2015/wordml/symex" mc:Ignorable="w14 w15 w16se w16cid">
+<w:styles xmlns:mc="http://schemas.openxmlformats.org/markup-compatibility/2006" xmlns:r="http://schemas.openxmlformats.org/officeDocument/2006/relationships" xmlns:w="http://schemas.openxmlformats.org/wordprocessingml/2006/main" xmlns:w14="http://schemas.microsoft.com/office/word/2010/wordml" xmlns:w15="http://schemas.microsoft.com/office/word/2012/wordml" xmlns:w16cex="http://schemas.microsoft.com/office/word/2018/wordml/cex" xmlns:w16cid="http://schemas.microsoft.com/office/word/2016/wordml/cid" xmlns:w16="http://schemas.microsoft.com/office/word/2018/wordml" xmlns:w16se="http://schemas.microsoft.com/office/word/2015/wordml/symex" mc:Ignorable="w14 w15 w16se w16cid w16 w16cex">
   <w:docDefaults>
     <w:rPrDefault>
       <w:rPr>
@@ -2910,6 +5186,50 @@
       </w:tblBorders>
     </w:tblPr>
   </w:style>
+  <w:style w:type="paragraph" w:styleId="a5">
+    <w:name w:val="header"/>
+    <w:basedOn w:val="a"/>
+    <w:link w:val="Char"/>
+    <w:uiPriority w:val="99"/>
+    <w:unhideWhenUsed/>
+    <w:rsid w:val="009A2A88"/>
+    <w:pPr>
+      <w:tabs>
+        <w:tab w:val="center" w:pos="4513"/>
+        <w:tab w:val="right" w:pos="9026"/>
+      </w:tabs>
+      <w:snapToGrid w:val="0"/>
+    </w:pPr>
+  </w:style>
+  <w:style w:type="character" w:customStyle="1" w:styleId="Char">
+    <w:name w:val="머리글 Char"/>
+    <w:basedOn w:val="a0"/>
+    <w:link w:val="a5"/>
+    <w:uiPriority w:val="99"/>
+    <w:rsid w:val="009A2A88"/>
+  </w:style>
+  <w:style w:type="paragraph" w:styleId="a6">
+    <w:name w:val="footer"/>
+    <w:basedOn w:val="a"/>
+    <w:link w:val="Char0"/>
+    <w:uiPriority w:val="99"/>
+    <w:unhideWhenUsed/>
+    <w:rsid w:val="009A2A88"/>
+    <w:pPr>
+      <w:tabs>
+        <w:tab w:val="center" w:pos="4513"/>
+        <w:tab w:val="right" w:pos="9026"/>
+      </w:tabs>
+      <w:snapToGrid w:val="0"/>
+    </w:pPr>
+  </w:style>
+  <w:style w:type="character" w:customStyle="1" w:styleId="Char0">
+    <w:name w:val="바닥글 Char"/>
+    <w:basedOn w:val="a0"/>
+    <w:link w:val="a6"/>
+    <w:uiPriority w:val="99"/>
+    <w:rsid w:val="009A2A88"/>
+  </w:style>
 </w:styles>
 </file>
 

</xml_diff>